<commit_message>
Temperature and Rh printing in the document is pending. Remaining and all done.
</commit_message>
<xml_diff>
--- a/frontend/src/templates/CS101_OBSERVATION_FORM.docx
+++ b/frontend/src/templates/CS101_OBSERVATION_FORM.docx
@@ -96,23 +96,26 @@
             <w:pPr>
               <w:pStyle w:val="TableParagraph"/>
               <w:rPr>
-                <w:sz w:val="16"/>
-              </w:rPr>
-            </w:pPr>
-            <w:r>
-              <w:rPr>
                 <w:sz w:val="20"/>
                 <w:szCs w:val="28"/>
               </w:rPr>
+            </w:pPr>
+            <w:r>
+              <w:rPr>
+                <w:sz w:val="20"/>
+                <w:szCs w:val="28"/>
+              </w:rPr>
               <w:t>{</w:t>
             </w:r>
             <w:proofErr w:type="spellStart"/>
             <w:r>
               <w:rPr>
+                <w:color w:val="000000"/>
                 <w:sz w:val="20"/>
                 <w:szCs w:val="28"/>
-              </w:rPr>
-              <w:t>compayNameForOF</w:t>
+                <w:lang w:eastAsia="en-IN"/>
+              </w:rPr>
+              <w:t>companyNameForOF</w:t>
             </w:r>
             <w:proofErr w:type="spellEnd"/>
             <w:r>
@@ -4688,6 +4691,7 @@
   <w:style w:type="character" w:default="1" w:styleId="DefaultParagraphFont">
     <w:name w:val="Default Paragraph Font"/>
     <w:uiPriority w:val="1"/>
+    <w:semiHidden/>
     <w:unhideWhenUsed/>
   </w:style>
   <w:style w:type="table" w:default="1" w:styleId="TableNormal">

</xml_diff>

<commit_message>
Few changes are made.
</commit_message>
<xml_diff>
--- a/frontend/src/templates/CS101_OBSERVATION_FORM.docx
+++ b/frontend/src/templates/CS101_OBSERVATION_FORM.docx
@@ -1,15 +1,7 @@
 
 <file path=word/document.xml><?xml version="1.0" encoding="utf-8"?>
-<w:document xmlns:wpc="http://schemas.microsoft.com/office/word/2010/wordprocessingCanvas" xmlns:cx="http://schemas.microsoft.com/office/drawing/2014/chartex" xmlns:cx1="http://schemas.microsoft.com/office/drawing/2015/9/8/chartex" xmlns:cx2="http://schemas.microsoft.com/office/drawing/2015/10/21/chartex" xmlns:cx3="http://schemas.microsoft.com/office/drawing/2016/5/9/chartex" xmlns:cx4="http://schemas.microsoft.com/office/drawing/2016/5/10/chartex" xmlns:cx5="http://schemas.microsoft.com/office/drawing/2016/5/11/chartex" xmlns:cx6="http://schemas.microsoft.com/office/drawing/2016/5/12/chartex" xmlns:cx7="http://schemas.microsoft.com/office/drawing/2016/5/13/chartex" xmlns:cx8="http://schemas.microsoft.com/office/drawing/2016/5/14/chartex" xmlns:mc="http://schemas.openxmlformats.org/markup-compatibility/2006" xmlns:aink="http://schemas.microsoft.com/office/drawing/2016/ink" xmlns:am3d="http://schemas.microsoft.com/office/drawing/2017/model3d" xmlns:o="urn:schemas-microsoft-com:office:office" xmlns:oel="http://schemas.microsoft.com/office/2019/extlst" xmlns:r="http://schemas.openxmlformats.org/officeDocument/2006/relationships" xmlns:m="http://schemas.openxmlformats.org/officeDocument/2006/math" xmlns:v="urn:schemas-microsoft-com:vml" xmlns:wp14="http://schemas.microsoft.com/office/word/2010/wordprocessingDrawing" xmlns:wp="http://schemas.openxmlformats.org/drawingml/2006/wordprocessingDrawing" xmlns:w10="urn:schemas-microsoft-com:office:word" xmlns:w="http://schemas.openxmlformats.org/wordprocessingml/2006/main" xmlns:w14="http://schemas.microsoft.com/office/word/2010/wordml" xmlns:w15="http://schemas.microsoft.com/office/word/2012/wordml" xmlns:w16cex="http://schemas.microsoft.com/office/word/2018/wordml/cex" xmlns:w16cid="http://schemas.microsoft.com/office/word/2016/wordml/cid" xmlns:w16="http://schemas.microsoft.com/office/word/2018/wordml" xmlns:w16du="http://schemas.microsoft.com/office/word/2023/wordml/word16du" xmlns:w16sdtdh="http://schemas.microsoft.com/office/word/2020/wordml/sdtdatahash" xmlns:w16se="http://schemas.microsoft.com/office/word/2015/wordml/symex" xmlns:wpg="http://schemas.microsoft.com/office/word/2010/wordprocessingGroup" xmlns:wpi="http://schemas.microsoft.com/office/word/2010/wordprocessingInk" xmlns:wne="http://schemas.microsoft.com/office/word/2006/wordml" xmlns:wps="http://schemas.microsoft.com/office/word/2010/wordprocessingShape" mc:Ignorable="w14 w15 w16se w16cid w16 w16cex w16sdtdh w16du wp14">
+<w:document xmlns:wpc="http://schemas.microsoft.com/office/word/2010/wordprocessingCanvas" xmlns:cx="http://schemas.microsoft.com/office/drawing/2014/chartex" xmlns:cx1="http://schemas.microsoft.com/office/drawing/2015/9/8/chartex" xmlns:cx2="http://schemas.microsoft.com/office/drawing/2015/10/21/chartex" xmlns:cx3="http://schemas.microsoft.com/office/drawing/2016/5/9/chartex" xmlns:cx4="http://schemas.microsoft.com/office/drawing/2016/5/10/chartex" xmlns:cx5="http://schemas.microsoft.com/office/drawing/2016/5/11/chartex" xmlns:cx6="http://schemas.microsoft.com/office/drawing/2016/5/12/chartex" xmlns:cx7="http://schemas.microsoft.com/office/drawing/2016/5/13/chartex" xmlns:cx8="http://schemas.microsoft.com/office/drawing/2016/5/14/chartex" xmlns:mc="http://schemas.openxmlformats.org/markup-compatibility/2006" xmlns:aink="http://schemas.microsoft.com/office/drawing/2016/ink" xmlns:am3d="http://schemas.microsoft.com/office/drawing/2017/model3d" xmlns:o="urn:schemas-microsoft-com:office:office" xmlns:oel="http://schemas.microsoft.com/office/2019/extlst" xmlns:r="http://schemas.openxmlformats.org/officeDocument/2006/relationships" xmlns:m="http://schemas.openxmlformats.org/officeDocument/2006/math" xmlns:v="urn:schemas-microsoft-com:vml" xmlns:wp14="http://schemas.microsoft.com/office/word/2010/wordprocessingDrawing" xmlns:wp="http://schemas.openxmlformats.org/drawingml/2006/wordprocessingDrawing" xmlns:w10="urn:schemas-microsoft-com:office:word" xmlns:w="http://schemas.openxmlformats.org/wordprocessingml/2006/main" xmlns:w14="http://schemas.microsoft.com/office/word/2010/wordml" xmlns:w15="http://schemas.microsoft.com/office/word/2012/wordml" xmlns:w16cex="http://schemas.microsoft.com/office/word/2018/wordml/cex" xmlns:w16cid="http://schemas.microsoft.com/office/word/2016/wordml/cid" xmlns:w16="http://schemas.microsoft.com/office/word/2018/wordml" xmlns:w16du="http://schemas.microsoft.com/office/word/2023/wordml/word16du" xmlns:w16sdtdh="http://schemas.microsoft.com/office/word/2020/wordml/sdtdatahash" xmlns:w16sdtfl="http://schemas.microsoft.com/office/word/2024/wordml/sdtformatlock" xmlns:w16se="http://schemas.microsoft.com/office/word/2015/wordml/symex" xmlns:wpg="http://schemas.microsoft.com/office/word/2010/wordprocessingGroup" xmlns:wpi="http://schemas.microsoft.com/office/word/2010/wordprocessingInk" xmlns:wne="http://schemas.microsoft.com/office/word/2006/wordml" xmlns:wps="http://schemas.microsoft.com/office/word/2010/wordprocessingShape" mc:Ignorable="w14 w15 w16se w16cid w16 w16cex w16sdtdh w16sdtfl w16du wp14">
   <w:body>
-    <w:p>
-      <w:pPr>
-        <w:pStyle w:val="BodyText"/>
-        <w:rPr>
-          <w:sz w:val="20"/>
-        </w:rPr>
-      </w:pPr>
-    </w:p>
     <w:p>
       <w:pPr>
         <w:pStyle w:val="BodyText"/>
@@ -61,25 +53,33 @@
               <w:ind w:right="71"/>
               <w:jc w:val="right"/>
               <w:rPr>
-                <w:sz w:val="20"/>
+                <w:b/>
+                <w:bCs/>
+                <w:szCs w:val="24"/>
               </w:rPr>
             </w:pPr>
             <w:r>
               <w:rPr>
-                <w:sz w:val="20"/>
+                <w:b/>
+                <w:bCs/>
+                <w:szCs w:val="24"/>
               </w:rPr>
               <w:t>Company</w:t>
             </w:r>
             <w:r>
               <w:rPr>
+                <w:b/>
+                <w:bCs/>
                 <w:spacing w:val="7"/>
-                <w:sz w:val="20"/>
-              </w:rPr>
-              <w:t xml:space="preserve"> </w:t>
-            </w:r>
-            <w:r>
-              <w:rPr>
-                <w:sz w:val="20"/>
+                <w:szCs w:val="24"/>
+              </w:rPr>
+              <w:t xml:space="preserve"> </w:t>
+            </w:r>
+            <w:r>
+              <w:rPr>
+                <w:b/>
+                <w:bCs/>
+                <w:szCs w:val="24"/>
               </w:rPr>
               <w:t>Name</w:t>
             </w:r>
@@ -96,14 +96,12 @@
             <w:pPr>
               <w:pStyle w:val="TableParagraph"/>
               <w:rPr>
-                <w:sz w:val="20"/>
-                <w:szCs w:val="28"/>
+                <w:szCs w:val="32"/>
               </w:rPr>
             </w:pPr>
             <w:r>
               <w:rPr>
-                <w:sz w:val="20"/>
-                <w:szCs w:val="28"/>
+                <w:szCs w:val="32"/>
               </w:rPr>
               <w:t>{</w:t>
             </w:r>
@@ -111,8 +109,7 @@
             <w:r>
               <w:rPr>
                 <w:color w:val="000000"/>
-                <w:sz w:val="20"/>
-                <w:szCs w:val="28"/>
+                <w:szCs w:val="32"/>
                 <w:lang w:eastAsia="en-IN"/>
               </w:rPr>
               <w:t>companyNameForOF</w:t>
@@ -120,8 +117,7 @@
             <w:proofErr w:type="spellEnd"/>
             <w:r>
               <w:rPr>
-                <w:sz w:val="20"/>
-                <w:szCs w:val="28"/>
+                <w:szCs w:val="32"/>
               </w:rPr>
               <w:t>}</w:t>
             </w:r>
@@ -130,7 +126,7 @@
       </w:tr>
       <w:tr>
         <w:trPr>
-          <w:trHeight w:val="954"/>
+          <w:trHeight w:val="315"/>
           <w:jc w:val="center"/>
         </w:trPr>
         <w:tc>
@@ -147,12 +143,16 @@
               <w:ind w:right="67"/>
               <w:jc w:val="right"/>
               <w:rPr>
-                <w:sz w:val="20"/>
+                <w:b/>
+                <w:bCs/>
+                <w:szCs w:val="24"/>
               </w:rPr>
             </w:pPr>
             <w:r>
               <w:rPr>
-                <w:sz w:val="20"/>
+                <w:b/>
+                <w:bCs/>
+                <w:szCs w:val="24"/>
               </w:rPr>
               <w:t>Address</w:t>
             </w:r>
@@ -169,29 +169,26 @@
             <w:pPr>
               <w:pStyle w:val="TableParagraph"/>
               <w:rPr>
-                <w:sz w:val="18"/>
+                <w:szCs w:val="32"/>
               </w:rPr>
             </w:pPr>
             <w:r>
               <w:rPr>
-                <w:sz w:val="20"/>
-                <w:szCs w:val="28"/>
+                <w:szCs w:val="32"/>
               </w:rPr>
               <w:t>{</w:t>
             </w:r>
             <w:proofErr w:type="spellStart"/>
             <w:r>
               <w:rPr>
-                <w:sz w:val="20"/>
-                <w:szCs w:val="28"/>
+                <w:szCs w:val="32"/>
               </w:rPr>
               <w:t>companyAddressForOF</w:t>
             </w:r>
             <w:proofErr w:type="spellEnd"/>
             <w:r>
               <w:rPr>
-                <w:sz w:val="20"/>
-                <w:szCs w:val="28"/>
+                <w:szCs w:val="32"/>
               </w:rPr>
               <w:t>}</w:t>
             </w:r>
@@ -217,38 +214,50 @@
               <w:ind w:right="74"/>
               <w:jc w:val="right"/>
               <w:rPr>
-                <w:sz w:val="20"/>
+                <w:b/>
+                <w:bCs/>
+                <w:szCs w:val="24"/>
               </w:rPr>
             </w:pPr>
             <w:r>
               <w:rPr>
-                <w:sz w:val="20"/>
+                <w:b/>
+                <w:bCs/>
+                <w:szCs w:val="24"/>
               </w:rPr>
               <w:t>Contact</w:t>
             </w:r>
             <w:r>
               <w:rPr>
+                <w:b/>
+                <w:bCs/>
                 <w:spacing w:val="6"/>
-                <w:sz w:val="20"/>
-              </w:rPr>
-              <w:t xml:space="preserve"> </w:t>
-            </w:r>
-            <w:r>
-              <w:rPr>
-                <w:sz w:val="20"/>
+                <w:szCs w:val="24"/>
+              </w:rPr>
+              <w:t xml:space="preserve"> </w:t>
+            </w:r>
+            <w:r>
+              <w:rPr>
+                <w:b/>
+                <w:bCs/>
+                <w:szCs w:val="24"/>
               </w:rPr>
               <w:t>Person</w:t>
             </w:r>
             <w:r>
               <w:rPr>
+                <w:b/>
+                <w:bCs/>
                 <w:spacing w:val="22"/>
-                <w:sz w:val="20"/>
-              </w:rPr>
-              <w:t xml:space="preserve"> </w:t>
-            </w:r>
-            <w:r>
-              <w:rPr>
-                <w:sz w:val="20"/>
+                <w:szCs w:val="24"/>
+              </w:rPr>
+              <w:t xml:space="preserve"> </w:t>
+            </w:r>
+            <w:r>
+              <w:rPr>
+                <w:b/>
+                <w:bCs/>
+                <w:szCs w:val="24"/>
               </w:rPr>
               <w:t>Name</w:t>
             </w:r>
@@ -265,30 +274,26 @@
             <w:pPr>
               <w:pStyle w:val="TableParagraph"/>
               <w:rPr>
-                <w:sz w:val="20"/>
-                <w:szCs w:val="28"/>
+                <w:szCs w:val="32"/>
               </w:rPr>
             </w:pPr>
             <w:r>
               <w:rPr>
-                <w:sz w:val="20"/>
-                <w:szCs w:val="28"/>
+                <w:szCs w:val="32"/>
               </w:rPr>
               <w:t>{</w:t>
             </w:r>
             <w:proofErr w:type="spellStart"/>
             <w:r>
               <w:rPr>
-                <w:sz w:val="20"/>
-                <w:szCs w:val="28"/>
+                <w:szCs w:val="32"/>
               </w:rPr>
               <w:t>customerNameForOF</w:t>
             </w:r>
             <w:proofErr w:type="spellEnd"/>
             <w:r>
               <w:rPr>
-                <w:sz w:val="20"/>
-                <w:szCs w:val="28"/>
+                <w:szCs w:val="32"/>
               </w:rPr>
               <w:t>}</w:t>
             </w:r>
@@ -314,38 +319,50 @@
               <w:ind w:right="79"/>
               <w:jc w:val="right"/>
               <w:rPr>
-                <w:sz w:val="20"/>
+                <w:b/>
+                <w:bCs/>
+                <w:szCs w:val="24"/>
               </w:rPr>
             </w:pPr>
             <w:r>
               <w:rPr>
-                <w:sz w:val="20"/>
+                <w:b/>
+                <w:bCs/>
+                <w:szCs w:val="24"/>
               </w:rPr>
               <w:t>Contact</w:t>
             </w:r>
             <w:r>
               <w:rPr>
+                <w:b/>
+                <w:bCs/>
                 <w:spacing w:val="10"/>
-                <w:sz w:val="20"/>
-              </w:rPr>
-              <w:t xml:space="preserve"> </w:t>
-            </w:r>
-            <w:r>
-              <w:rPr>
-                <w:sz w:val="20"/>
+                <w:szCs w:val="24"/>
+              </w:rPr>
+              <w:t xml:space="preserve"> </w:t>
+            </w:r>
+            <w:r>
+              <w:rPr>
+                <w:b/>
+                <w:bCs/>
+                <w:szCs w:val="24"/>
               </w:rPr>
               <w:t>Person</w:t>
             </w:r>
             <w:r>
               <w:rPr>
+                <w:b/>
+                <w:bCs/>
                 <w:spacing w:val="12"/>
-                <w:sz w:val="20"/>
-              </w:rPr>
-              <w:t xml:space="preserve"> </w:t>
-            </w:r>
-            <w:r>
-              <w:rPr>
-                <w:sz w:val="20"/>
+                <w:szCs w:val="24"/>
+              </w:rPr>
+              <w:t xml:space="preserve"> </w:t>
+            </w:r>
+            <w:r>
+              <w:rPr>
+                <w:b/>
+                <w:bCs/>
+                <w:szCs w:val="24"/>
               </w:rPr>
               <w:t>Email</w:t>
             </w:r>
@@ -362,29 +379,26 @@
             <w:pPr>
               <w:pStyle w:val="TableParagraph"/>
               <w:rPr>
-                <w:sz w:val="16"/>
+                <w:szCs w:val="32"/>
               </w:rPr>
             </w:pPr>
             <w:r>
               <w:rPr>
-                <w:sz w:val="20"/>
-                <w:szCs w:val="28"/>
+                <w:szCs w:val="32"/>
               </w:rPr>
               <w:t>{</w:t>
             </w:r>
             <w:proofErr w:type="spellStart"/>
             <w:r>
               <w:rPr>
-                <w:sz w:val="20"/>
-                <w:szCs w:val="28"/>
+                <w:szCs w:val="32"/>
               </w:rPr>
               <w:t>customerEmailForOF</w:t>
             </w:r>
             <w:proofErr w:type="spellEnd"/>
             <w:r>
               <w:rPr>
-                <w:sz w:val="20"/>
-                <w:szCs w:val="28"/>
+                <w:szCs w:val="32"/>
               </w:rPr>
               <w:t>}</w:t>
             </w:r>
@@ -410,25 +424,33 @@
               <w:ind w:right="69"/>
               <w:jc w:val="right"/>
               <w:rPr>
-                <w:sz w:val="20"/>
+                <w:b/>
+                <w:bCs/>
+                <w:szCs w:val="24"/>
               </w:rPr>
             </w:pPr>
             <w:r>
               <w:rPr>
-                <w:sz w:val="20"/>
+                <w:b/>
+                <w:bCs/>
+                <w:szCs w:val="24"/>
               </w:rPr>
               <w:t>Contact</w:t>
             </w:r>
             <w:r>
               <w:rPr>
+                <w:b/>
+                <w:bCs/>
                 <w:spacing w:val="18"/>
-                <w:sz w:val="20"/>
-              </w:rPr>
-              <w:t xml:space="preserve"> </w:t>
-            </w:r>
-            <w:r>
-              <w:rPr>
-                <w:sz w:val="20"/>
+                <w:szCs w:val="24"/>
+              </w:rPr>
+              <w:t xml:space="preserve"> </w:t>
+            </w:r>
+            <w:r>
+              <w:rPr>
+                <w:b/>
+                <w:bCs/>
+                <w:szCs w:val="24"/>
               </w:rPr>
               <w:t>No</w:t>
             </w:r>
@@ -445,29 +467,26 @@
             <w:pPr>
               <w:pStyle w:val="TableParagraph"/>
               <w:rPr>
-                <w:sz w:val="16"/>
+                <w:szCs w:val="32"/>
               </w:rPr>
             </w:pPr>
             <w:r>
               <w:rPr>
-                <w:sz w:val="20"/>
-                <w:szCs w:val="28"/>
+                <w:szCs w:val="32"/>
               </w:rPr>
               <w:t>{</w:t>
             </w:r>
             <w:proofErr w:type="spellStart"/>
             <w:r>
               <w:rPr>
-                <w:sz w:val="20"/>
-                <w:szCs w:val="28"/>
+                <w:szCs w:val="32"/>
               </w:rPr>
               <w:t>customerPhoneForOF</w:t>
             </w:r>
             <w:proofErr w:type="spellEnd"/>
             <w:r>
               <w:rPr>
-                <w:sz w:val="20"/>
-                <w:szCs w:val="28"/>
+                <w:szCs w:val="32"/>
               </w:rPr>
               <w:t>}</w:t>
             </w:r>
@@ -489,7 +508,9 @@
             <w:pPr>
               <w:pStyle w:val="TableParagraph"/>
               <w:rPr>
-                <w:sz w:val="16"/>
+                <w:b/>
+                <w:bCs/>
+                <w:szCs w:val="32"/>
               </w:rPr>
             </w:pPr>
           </w:p>
@@ -514,25 +535,33 @@
               <w:ind w:right="74"/>
               <w:jc w:val="right"/>
               <w:rPr>
-                <w:sz w:val="20"/>
+                <w:b/>
+                <w:bCs/>
+                <w:szCs w:val="24"/>
               </w:rPr>
             </w:pPr>
             <w:r>
               <w:rPr>
-                <w:sz w:val="20"/>
+                <w:b/>
+                <w:bCs/>
+                <w:szCs w:val="24"/>
               </w:rPr>
               <w:t>EUT</w:t>
             </w:r>
             <w:r>
               <w:rPr>
+                <w:b/>
+                <w:bCs/>
                 <w:spacing w:val="16"/>
-                <w:sz w:val="20"/>
-              </w:rPr>
-              <w:t xml:space="preserve"> </w:t>
-            </w:r>
-            <w:r>
-              <w:rPr>
-                <w:sz w:val="20"/>
+                <w:szCs w:val="24"/>
+              </w:rPr>
+              <w:t xml:space="preserve"> </w:t>
+            </w:r>
+            <w:r>
+              <w:rPr>
+                <w:b/>
+                <w:bCs/>
+                <w:szCs w:val="24"/>
               </w:rPr>
               <w:t>Name</w:t>
             </w:r>
@@ -549,29 +578,26 @@
             <w:pPr>
               <w:pStyle w:val="TableParagraph"/>
               <w:rPr>
-                <w:sz w:val="16"/>
+                <w:szCs w:val="32"/>
               </w:rPr>
             </w:pPr>
             <w:r>
               <w:rPr>
-                <w:sz w:val="20"/>
-                <w:szCs w:val="28"/>
+                <w:szCs w:val="32"/>
               </w:rPr>
               <w:t>{</w:t>
             </w:r>
             <w:proofErr w:type="spellStart"/>
             <w:r>
               <w:rPr>
-                <w:sz w:val="20"/>
-                <w:szCs w:val="28"/>
+                <w:szCs w:val="32"/>
               </w:rPr>
               <w:t>eutNameForOF</w:t>
             </w:r>
             <w:proofErr w:type="spellEnd"/>
             <w:r>
               <w:rPr>
-                <w:sz w:val="20"/>
-                <w:szCs w:val="28"/>
+                <w:szCs w:val="32"/>
               </w:rPr>
               <w:t>}</w:t>
             </w:r>
@@ -598,38 +624,50 @@
               <w:ind w:right="70"/>
               <w:jc w:val="right"/>
               <w:rPr>
-                <w:sz w:val="20"/>
+                <w:b/>
+                <w:bCs/>
+                <w:szCs w:val="24"/>
               </w:rPr>
             </w:pPr>
             <w:r>
               <w:rPr>
-                <w:sz w:val="20"/>
+                <w:b/>
+                <w:bCs/>
+                <w:szCs w:val="24"/>
               </w:rPr>
               <w:t>EUT</w:t>
             </w:r>
             <w:r>
               <w:rPr>
+                <w:b/>
+                <w:bCs/>
                 <w:spacing w:val="7"/>
-                <w:sz w:val="20"/>
-              </w:rPr>
-              <w:t xml:space="preserve"> </w:t>
-            </w:r>
-            <w:r>
-              <w:rPr>
-                <w:sz w:val="20"/>
+                <w:szCs w:val="24"/>
+              </w:rPr>
+              <w:t xml:space="preserve"> </w:t>
+            </w:r>
+            <w:r>
+              <w:rPr>
+                <w:b/>
+                <w:bCs/>
+                <w:szCs w:val="24"/>
               </w:rPr>
               <w:t>Serial</w:t>
             </w:r>
             <w:r>
               <w:rPr>
+                <w:b/>
+                <w:bCs/>
                 <w:spacing w:val="13"/>
-                <w:sz w:val="20"/>
-              </w:rPr>
-              <w:t xml:space="preserve"> </w:t>
-            </w:r>
-            <w:r>
-              <w:rPr>
-                <w:sz w:val="20"/>
+                <w:szCs w:val="24"/>
+              </w:rPr>
+              <w:t xml:space="preserve"> </w:t>
+            </w:r>
+            <w:r>
+              <w:rPr>
+                <w:b/>
+                <w:bCs/>
+                <w:szCs w:val="24"/>
               </w:rPr>
               <w:t>No.</w:t>
             </w:r>
@@ -647,29 +685,26 @@
             <w:pPr>
               <w:pStyle w:val="TableParagraph"/>
               <w:rPr>
-                <w:sz w:val="16"/>
+                <w:szCs w:val="32"/>
               </w:rPr>
             </w:pPr>
             <w:r>
               <w:rPr>
-                <w:sz w:val="20"/>
-                <w:szCs w:val="28"/>
+                <w:szCs w:val="32"/>
               </w:rPr>
               <w:t>{</w:t>
             </w:r>
             <w:proofErr w:type="spellStart"/>
             <w:r>
               <w:rPr>
-                <w:sz w:val="20"/>
-                <w:szCs w:val="28"/>
+                <w:szCs w:val="32"/>
               </w:rPr>
               <w:t>eutSerialNoForOF</w:t>
             </w:r>
             <w:proofErr w:type="spellEnd"/>
             <w:r>
               <w:rPr>
-                <w:sz w:val="20"/>
-                <w:szCs w:val="28"/>
+                <w:szCs w:val="32"/>
               </w:rPr>
               <w:t>}</w:t>
             </w:r>
@@ -698,25 +733,33 @@
               <w:ind w:right="73"/>
               <w:jc w:val="right"/>
               <w:rPr>
-                <w:sz w:val="20"/>
+                <w:b/>
+                <w:bCs/>
+                <w:szCs w:val="24"/>
               </w:rPr>
             </w:pPr>
             <w:r>
               <w:rPr>
-                <w:sz w:val="20"/>
+                <w:b/>
+                <w:bCs/>
+                <w:szCs w:val="24"/>
               </w:rPr>
               <w:t>Test</w:t>
             </w:r>
             <w:r>
               <w:rPr>
+                <w:b/>
+                <w:bCs/>
                 <w:spacing w:val="5"/>
-                <w:sz w:val="20"/>
-              </w:rPr>
-              <w:t xml:space="preserve"> </w:t>
-            </w:r>
-            <w:r>
-              <w:rPr>
-                <w:sz w:val="20"/>
+                <w:szCs w:val="24"/>
+              </w:rPr>
+              <w:t xml:space="preserve"> </w:t>
+            </w:r>
+            <w:r>
+              <w:rPr>
+                <w:b/>
+                <w:bCs/>
+                <w:szCs w:val="24"/>
               </w:rPr>
               <w:t>Standard</w:t>
             </w:r>
@@ -736,29 +779,26 @@
             <w:pPr>
               <w:pStyle w:val="TableParagraph"/>
               <w:rPr>
-                <w:sz w:val="16"/>
+                <w:szCs w:val="32"/>
               </w:rPr>
             </w:pPr>
             <w:r>
               <w:rPr>
-                <w:sz w:val="20"/>
-                <w:szCs w:val="28"/>
+                <w:szCs w:val="32"/>
               </w:rPr>
               <w:t>{</w:t>
             </w:r>
             <w:proofErr w:type="spellStart"/>
             <w:r>
               <w:rPr>
-                <w:sz w:val="20"/>
-                <w:szCs w:val="28"/>
+                <w:szCs w:val="32"/>
               </w:rPr>
               <w:t>testStandardForOF</w:t>
             </w:r>
             <w:proofErr w:type="spellEnd"/>
             <w:r>
               <w:rPr>
-                <w:sz w:val="20"/>
-                <w:szCs w:val="28"/>
+                <w:szCs w:val="32"/>
               </w:rPr>
               <w:t>}</w:t>
             </w:r>
@@ -787,25 +827,33 @@
               <w:ind w:right="70"/>
               <w:jc w:val="right"/>
               <w:rPr>
-                <w:sz w:val="20"/>
+                <w:b/>
+                <w:bCs/>
+                <w:szCs w:val="24"/>
               </w:rPr>
             </w:pPr>
             <w:r>
               <w:rPr>
-                <w:sz w:val="20"/>
+                <w:b/>
+                <w:bCs/>
+                <w:szCs w:val="24"/>
               </w:rPr>
               <w:t>Test</w:t>
             </w:r>
             <w:r>
               <w:rPr>
+                <w:b/>
+                <w:bCs/>
                 <w:spacing w:val="2"/>
-                <w:sz w:val="20"/>
-              </w:rPr>
-              <w:t xml:space="preserve"> </w:t>
-            </w:r>
-            <w:r>
-              <w:rPr>
-                <w:sz w:val="20"/>
+                <w:szCs w:val="24"/>
+              </w:rPr>
+              <w:t xml:space="preserve"> </w:t>
+            </w:r>
+            <w:r>
+              <w:rPr>
+                <w:b/>
+                <w:bCs/>
+                <w:szCs w:val="24"/>
               </w:rPr>
               <w:t>ID</w:t>
             </w:r>
@@ -825,29 +873,26 @@
             <w:pPr>
               <w:pStyle w:val="TableParagraph"/>
               <w:rPr>
-                <w:sz w:val="16"/>
+                <w:szCs w:val="32"/>
               </w:rPr>
             </w:pPr>
             <w:r>
               <w:rPr>
-                <w:sz w:val="20"/>
-                <w:szCs w:val="28"/>
+                <w:szCs w:val="32"/>
               </w:rPr>
               <w:t>{</w:t>
             </w:r>
             <w:proofErr w:type="spellStart"/>
             <w:r>
               <w:rPr>
-                <w:sz w:val="20"/>
-                <w:szCs w:val="28"/>
+                <w:szCs w:val="32"/>
               </w:rPr>
               <w:t>testId</w:t>
             </w:r>
             <w:proofErr w:type="spellEnd"/>
             <w:r>
               <w:rPr>
-                <w:sz w:val="20"/>
-                <w:szCs w:val="28"/>
+                <w:szCs w:val="32"/>
               </w:rPr>
               <w:t>}</w:t>
             </w:r>
@@ -875,7 +920,9 @@
             <w:pPr>
               <w:pStyle w:val="TableParagraph"/>
               <w:rPr>
-                <w:sz w:val="16"/>
+                <w:b/>
+                <w:bCs/>
+                <w:szCs w:val="32"/>
               </w:rPr>
             </w:pPr>
           </w:p>
@@ -902,38 +949,50 @@
               <w:ind w:right="80"/>
               <w:jc w:val="right"/>
               <w:rPr>
-                <w:sz w:val="20"/>
+                <w:b/>
+                <w:bCs/>
+                <w:szCs w:val="24"/>
               </w:rPr>
             </w:pPr>
             <w:r>
               <w:rPr>
-                <w:sz w:val="20"/>
+                <w:b/>
+                <w:bCs/>
+                <w:szCs w:val="24"/>
               </w:rPr>
               <w:t>Test</w:t>
             </w:r>
             <w:r>
               <w:rPr>
+                <w:b/>
+                <w:bCs/>
                 <w:spacing w:val="13"/>
-                <w:sz w:val="20"/>
-              </w:rPr>
-              <w:t xml:space="preserve"> </w:t>
-            </w:r>
-            <w:r>
-              <w:rPr>
-                <w:sz w:val="20"/>
+                <w:szCs w:val="24"/>
+              </w:rPr>
+              <w:t xml:space="preserve"> </w:t>
+            </w:r>
+            <w:r>
+              <w:rPr>
+                <w:b/>
+                <w:bCs/>
+                <w:szCs w:val="24"/>
               </w:rPr>
               <w:t>Location</w:t>
             </w:r>
             <w:r>
               <w:rPr>
+                <w:b/>
+                <w:bCs/>
                 <w:spacing w:val="-4"/>
-                <w:sz w:val="20"/>
-              </w:rPr>
-              <w:t xml:space="preserve"> </w:t>
-            </w:r>
-            <w:r>
-              <w:rPr>
-                <w:sz w:val="20"/>
+                <w:szCs w:val="24"/>
+              </w:rPr>
+              <w:t xml:space="preserve"> </w:t>
+            </w:r>
+            <w:r>
+              <w:rPr>
+                <w:b/>
+                <w:bCs/>
+                <w:szCs w:val="24"/>
               </w:rPr>
               <w:t>Address</w:t>
             </w:r>
@@ -953,80 +1012,79 @@
             <w:pPr>
               <w:pStyle w:val="TableParagraph"/>
               <w:spacing w:line="230" w:lineRule="atLeast"/>
-              <w:ind w:left="121"/>
-              <w:rPr>
-                <w:sz w:val="20"/>
+              <w:rPr>
+                <w:szCs w:val="32"/>
               </w:rPr>
             </w:pPr>
             <w:r>
               <w:rPr>
-                <w:sz w:val="20"/>
+                <w:szCs w:val="32"/>
               </w:rPr>
               <w:t>BE</w:t>
             </w:r>
             <w:r>
               <w:rPr>
                 <w:spacing w:val="13"/>
-                <w:sz w:val="20"/>
-              </w:rPr>
-              <w:t xml:space="preserve"> </w:t>
-            </w:r>
-            <w:r>
-              <w:rPr>
-                <w:sz w:val="20"/>
+                <w:szCs w:val="32"/>
+              </w:rPr>
+              <w:t xml:space="preserve"> </w:t>
+            </w:r>
+            <w:r>
+              <w:rPr>
+                <w:szCs w:val="32"/>
               </w:rPr>
               <w:t>Analytic</w:t>
             </w:r>
             <w:r>
               <w:rPr>
                 <w:spacing w:val="7"/>
-                <w:sz w:val="20"/>
-              </w:rPr>
-              <w:t xml:space="preserve"> </w:t>
-            </w:r>
-            <w:r>
-              <w:rPr>
-                <w:sz w:val="20"/>
+                <w:szCs w:val="32"/>
+              </w:rPr>
+              <w:t xml:space="preserve"> </w:t>
+            </w:r>
+            <w:r>
+              <w:rPr>
+                <w:szCs w:val="32"/>
               </w:rPr>
               <w:t>Solutions,</w:t>
             </w:r>
             <w:r>
               <w:rPr>
                 <w:spacing w:val="8"/>
-                <w:sz w:val="20"/>
-              </w:rPr>
-              <w:t xml:space="preserve"> </w:t>
-            </w:r>
-            <w:r>
-              <w:rPr>
-                <w:sz w:val="20"/>
+                <w:szCs w:val="32"/>
+              </w:rPr>
+              <w:t xml:space="preserve"> </w:t>
+            </w:r>
+            <w:r>
+              <w:rPr>
+                <w:szCs w:val="32"/>
               </w:rPr>
               <w:t>#</w:t>
             </w:r>
             <w:r>
               <w:rPr>
                 <w:spacing w:val="11"/>
-                <w:sz w:val="20"/>
-              </w:rPr>
-              <w:t xml:space="preserve"> </w:t>
-            </w:r>
-            <w:r>
-              <w:rPr>
-                <w:sz w:val="20"/>
+                <w:szCs w:val="32"/>
+              </w:rPr>
+              <w:t xml:space="preserve"> </w:t>
+            </w:r>
+            <w:r>
+              <w:rPr>
+                <w:szCs w:val="32"/>
               </w:rPr>
               <w:t>B110,</w:t>
             </w:r>
             <w:r>
               <w:rPr>
                 <w:spacing w:val="15"/>
-                <w:sz w:val="20"/>
+                <w:szCs w:val="32"/>
               </w:rPr>
               <w:t xml:space="preserve"> </w:t>
             </w:r>
             <w:proofErr w:type="spellStart"/>
             <w:r>
               <w:rPr>
-                <w:sz w:val="20"/>
+                <w:szCs w:val="32"/>
               </w:rPr>
               <w:t>Devasandra</w:t>
             </w:r>
@@ -1034,117 +1092,117 @@
             <w:r>
               <w:rPr>
                 <w:spacing w:val="8"/>
-                <w:sz w:val="20"/>
-              </w:rPr>
-              <w:t xml:space="preserve"> </w:t>
-            </w:r>
-            <w:r>
-              <w:rPr>
-                <w:sz w:val="20"/>
+                <w:szCs w:val="32"/>
+              </w:rPr>
+              <w:t xml:space="preserve"> </w:t>
+            </w:r>
+            <w:r>
+              <w:rPr>
+                <w:szCs w:val="32"/>
               </w:rPr>
               <w:t>Industrial</w:t>
             </w:r>
             <w:r>
               <w:rPr>
                 <w:spacing w:val="8"/>
-                <w:sz w:val="20"/>
-              </w:rPr>
-              <w:t xml:space="preserve"> </w:t>
-            </w:r>
-            <w:r>
-              <w:rPr>
-                <w:sz w:val="20"/>
+                <w:szCs w:val="32"/>
+              </w:rPr>
+              <w:t xml:space="preserve"> </w:t>
+            </w:r>
+            <w:r>
+              <w:rPr>
+                <w:szCs w:val="32"/>
               </w:rPr>
               <w:t>Estate,</w:t>
             </w:r>
             <w:r>
               <w:rPr>
                 <w:spacing w:val="15"/>
-                <w:sz w:val="20"/>
-              </w:rPr>
-              <w:t xml:space="preserve"> </w:t>
-            </w:r>
-            <w:r>
-              <w:rPr>
-                <w:sz w:val="20"/>
+                <w:szCs w:val="32"/>
+              </w:rPr>
+              <w:t xml:space="preserve"> </w:t>
+            </w:r>
+            <w:r>
+              <w:rPr>
+                <w:szCs w:val="32"/>
               </w:rPr>
               <w:t>Whitefield</w:t>
             </w:r>
             <w:r>
               <w:rPr>
                 <w:spacing w:val="17"/>
-                <w:sz w:val="20"/>
-              </w:rPr>
-              <w:t xml:space="preserve"> </w:t>
-            </w:r>
-            <w:r>
-              <w:rPr>
-                <w:sz w:val="20"/>
+                <w:szCs w:val="32"/>
+              </w:rPr>
+              <w:t xml:space="preserve"> </w:t>
+            </w:r>
+            <w:r>
+              <w:rPr>
+                <w:szCs w:val="32"/>
               </w:rPr>
               <w:t>Road,</w:t>
             </w:r>
             <w:r>
               <w:rPr>
                 <w:spacing w:val="-47"/>
-                <w:sz w:val="20"/>
-              </w:rPr>
-              <w:t xml:space="preserve"> </w:t>
-            </w:r>
-            <w:r>
-              <w:rPr>
-                <w:sz w:val="20"/>
+                <w:szCs w:val="32"/>
+              </w:rPr>
+              <w:t xml:space="preserve"> </w:t>
+            </w:r>
+            <w:r>
+              <w:rPr>
+                <w:szCs w:val="32"/>
               </w:rPr>
               <w:t>Mahadevapura,</w:t>
             </w:r>
             <w:r>
               <w:rPr>
                 <w:spacing w:val="10"/>
-                <w:sz w:val="20"/>
-              </w:rPr>
-              <w:t xml:space="preserve"> </w:t>
-            </w:r>
-            <w:r>
-              <w:rPr>
-                <w:sz w:val="20"/>
+                <w:szCs w:val="32"/>
+              </w:rPr>
+              <w:t xml:space="preserve"> </w:t>
+            </w:r>
+            <w:r>
+              <w:rPr>
+                <w:szCs w:val="32"/>
               </w:rPr>
               <w:t>Bangalore</w:t>
             </w:r>
             <w:r>
               <w:rPr>
                 <w:spacing w:val="7"/>
-                <w:sz w:val="20"/>
-              </w:rPr>
-              <w:t xml:space="preserve"> </w:t>
-            </w:r>
-            <w:r>
-              <w:rPr>
-                <w:sz w:val="20"/>
+                <w:szCs w:val="32"/>
+              </w:rPr>
+              <w:t xml:space="preserve"> </w:t>
+            </w:r>
+            <w:r>
+              <w:rPr>
+                <w:szCs w:val="32"/>
               </w:rPr>
               <w:t>-</w:t>
             </w:r>
             <w:r>
               <w:rPr>
                 <w:spacing w:val="-6"/>
-                <w:sz w:val="20"/>
-              </w:rPr>
-              <w:t xml:space="preserve"> </w:t>
-            </w:r>
-            <w:r>
-              <w:rPr>
-                <w:sz w:val="20"/>
+                <w:szCs w:val="32"/>
+              </w:rPr>
+              <w:t xml:space="preserve"> </w:t>
+            </w:r>
+            <w:r>
+              <w:rPr>
+                <w:szCs w:val="32"/>
               </w:rPr>
               <w:t>560048,</w:t>
             </w:r>
             <w:r>
               <w:rPr>
                 <w:spacing w:val="9"/>
-                <w:sz w:val="20"/>
-              </w:rPr>
-              <w:t xml:space="preserve"> </w:t>
-            </w:r>
-            <w:r>
-              <w:rPr>
-                <w:sz w:val="20"/>
+                <w:szCs w:val="32"/>
+              </w:rPr>
+              <w:t xml:space="preserve"> </w:t>
+            </w:r>
+            <w:r>
+              <w:rPr>
+                <w:szCs w:val="32"/>
               </w:rPr>
               <w:t>India</w:t>
             </w:r>
@@ -1173,64 +1231,84 @@
               <w:ind w:right="84"/>
               <w:jc w:val="right"/>
               <w:rPr>
-                <w:sz w:val="20"/>
+                <w:b/>
+                <w:bCs/>
+                <w:szCs w:val="24"/>
               </w:rPr>
             </w:pPr>
             <w:r>
               <w:rPr>
-                <w:sz w:val="20"/>
+                <w:b/>
+                <w:bCs/>
+                <w:szCs w:val="24"/>
               </w:rPr>
               <w:t>Status</w:t>
             </w:r>
             <w:r>
               <w:rPr>
+                <w:b/>
+                <w:bCs/>
                 <w:spacing w:val="6"/>
-                <w:sz w:val="20"/>
-              </w:rPr>
-              <w:t xml:space="preserve"> </w:t>
-            </w:r>
-            <w:r>
-              <w:rPr>
-                <w:sz w:val="20"/>
+                <w:szCs w:val="24"/>
+              </w:rPr>
+              <w:t xml:space="preserve"> </w:t>
+            </w:r>
+            <w:r>
+              <w:rPr>
+                <w:b/>
+                <w:bCs/>
+                <w:szCs w:val="24"/>
               </w:rPr>
               <w:t>of</w:t>
             </w:r>
             <w:r>
               <w:rPr>
+                <w:b/>
+                <w:bCs/>
                 <w:spacing w:val="2"/>
-                <w:sz w:val="20"/>
-              </w:rPr>
-              <w:t xml:space="preserve"> </w:t>
-            </w:r>
-            <w:r>
-              <w:rPr>
-                <w:sz w:val="20"/>
+                <w:szCs w:val="24"/>
+              </w:rPr>
+              <w:t xml:space="preserve"> </w:t>
+            </w:r>
+            <w:r>
+              <w:rPr>
+                <w:b/>
+                <w:bCs/>
+                <w:szCs w:val="24"/>
               </w:rPr>
               <w:t>EUT</w:t>
             </w:r>
             <w:r>
               <w:rPr>
+                <w:b/>
+                <w:bCs/>
                 <w:spacing w:val="10"/>
-                <w:sz w:val="20"/>
-              </w:rPr>
-              <w:t xml:space="preserve"> </w:t>
-            </w:r>
-            <w:r>
-              <w:rPr>
-                <w:sz w:val="20"/>
+                <w:szCs w:val="24"/>
+              </w:rPr>
+              <w:t xml:space="preserve"> </w:t>
+            </w:r>
+            <w:r>
+              <w:rPr>
+                <w:b/>
+                <w:bCs/>
+                <w:szCs w:val="24"/>
               </w:rPr>
               <w:t>on</w:t>
             </w:r>
             <w:r>
               <w:rPr>
+                <w:b/>
+                <w:bCs/>
                 <w:spacing w:val="7"/>
-                <w:sz w:val="20"/>
-              </w:rPr>
-              <w:t xml:space="preserve"> </w:t>
-            </w:r>
-            <w:r>
-              <w:rPr>
-                <w:sz w:val="20"/>
+                <w:szCs w:val="24"/>
+              </w:rPr>
+              <w:t xml:space="preserve"> </w:t>
+            </w:r>
+            <w:r>
+              <w:rPr>
+                <w:b/>
+                <w:bCs/>
+                <w:szCs w:val="24"/>
               </w:rPr>
               <w:t>receipt</w:t>
             </w:r>
@@ -1250,29 +1328,26 @@
             <w:pPr>
               <w:pStyle w:val="TableParagraph"/>
               <w:rPr>
-                <w:sz w:val="16"/>
+                <w:szCs w:val="32"/>
               </w:rPr>
             </w:pPr>
             <w:r>
               <w:rPr>
-                <w:sz w:val="20"/>
-                <w:szCs w:val="28"/>
+                <w:szCs w:val="32"/>
               </w:rPr>
               <w:t>{</w:t>
             </w:r>
             <w:proofErr w:type="spellStart"/>
             <w:r>
               <w:rPr>
-                <w:sz w:val="20"/>
-                <w:szCs w:val="28"/>
+                <w:szCs w:val="32"/>
               </w:rPr>
               <w:t>eutStatus</w:t>
             </w:r>
             <w:proofErr w:type="spellEnd"/>
             <w:r>
               <w:rPr>
-                <w:sz w:val="20"/>
-                <w:szCs w:val="28"/>
+                <w:szCs w:val="32"/>
               </w:rPr>
               <w:t>}</w:t>
             </w:r>
@@ -1301,38 +1376,50 @@
               <w:ind w:right="69"/>
               <w:jc w:val="right"/>
               <w:rPr>
-                <w:sz w:val="20"/>
+                <w:b/>
+                <w:bCs/>
+                <w:szCs w:val="24"/>
               </w:rPr>
             </w:pPr>
             <w:r>
               <w:rPr>
-                <w:sz w:val="20"/>
+                <w:b/>
+                <w:bCs/>
+                <w:szCs w:val="24"/>
               </w:rPr>
               <w:t>Date</w:t>
             </w:r>
             <w:r>
               <w:rPr>
+                <w:b/>
+                <w:bCs/>
                 <w:spacing w:val="2"/>
-                <w:sz w:val="20"/>
-              </w:rPr>
-              <w:t xml:space="preserve"> </w:t>
-            </w:r>
-            <w:r>
-              <w:rPr>
-                <w:sz w:val="20"/>
+                <w:szCs w:val="24"/>
+              </w:rPr>
+              <w:t xml:space="preserve"> </w:t>
+            </w:r>
+            <w:r>
+              <w:rPr>
+                <w:b/>
+                <w:bCs/>
+                <w:szCs w:val="24"/>
               </w:rPr>
               <w:t>of</w:t>
             </w:r>
             <w:r>
               <w:rPr>
+                <w:b/>
+                <w:bCs/>
                 <w:spacing w:val="1"/>
-                <w:sz w:val="20"/>
-              </w:rPr>
-              <w:t xml:space="preserve"> </w:t>
-            </w:r>
-            <w:r>
-              <w:rPr>
-                <w:sz w:val="20"/>
+                <w:szCs w:val="24"/>
+              </w:rPr>
+              <w:t xml:space="preserve"> </w:t>
+            </w:r>
+            <w:r>
+              <w:rPr>
+                <w:b/>
+                <w:bCs/>
+                <w:szCs w:val="24"/>
               </w:rPr>
               <w:t>Test</w:t>
             </w:r>
@@ -1352,29 +1439,26 @@
             <w:pPr>
               <w:pStyle w:val="TableParagraph"/>
               <w:rPr>
-                <w:sz w:val="16"/>
+                <w:szCs w:val="32"/>
               </w:rPr>
             </w:pPr>
             <w:r>
               <w:rPr>
-                <w:sz w:val="20"/>
-                <w:szCs w:val="28"/>
+                <w:szCs w:val="32"/>
               </w:rPr>
               <w:t>{</w:t>
             </w:r>
             <w:proofErr w:type="spellStart"/>
             <w:r>
               <w:rPr>
-                <w:sz w:val="20"/>
-                <w:szCs w:val="28"/>
+                <w:szCs w:val="32"/>
               </w:rPr>
               <w:t>testStartDateTimeForOF</w:t>
             </w:r>
             <w:proofErr w:type="spellEnd"/>
             <w:r>
               <w:rPr>
-                <w:sz w:val="20"/>
-                <w:szCs w:val="28"/>
+                <w:szCs w:val="32"/>
               </w:rPr>
               <w:t>}</w:t>
             </w:r>
@@ -1403,25 +1487,33 @@
               <w:ind w:right="72"/>
               <w:jc w:val="right"/>
               <w:rPr>
-                <w:sz w:val="20"/>
+                <w:b/>
+                <w:bCs/>
+                <w:szCs w:val="24"/>
               </w:rPr>
             </w:pPr>
             <w:r>
               <w:rPr>
-                <w:sz w:val="20"/>
+                <w:b/>
+                <w:bCs/>
+                <w:szCs w:val="24"/>
               </w:rPr>
               <w:t>Environmental</w:t>
             </w:r>
             <w:r>
               <w:rPr>
+                <w:b/>
+                <w:bCs/>
                 <w:spacing w:val="30"/>
-                <w:sz w:val="20"/>
-              </w:rPr>
-              <w:t xml:space="preserve"> </w:t>
-            </w:r>
-            <w:r>
-              <w:rPr>
-                <w:sz w:val="20"/>
+                <w:szCs w:val="24"/>
+              </w:rPr>
+              <w:t xml:space="preserve"> </w:t>
+            </w:r>
+            <w:r>
+              <w:rPr>
+                <w:b/>
+                <w:bCs/>
+                <w:szCs w:val="24"/>
               </w:rPr>
               <w:t>Conditions</w:t>
             </w:r>
@@ -1443,52 +1535,46 @@
               <w:spacing w:line="215" w:lineRule="exact"/>
               <w:ind w:left="121"/>
               <w:rPr>
-                <w:sz w:val="20"/>
+                <w:szCs w:val="32"/>
               </w:rPr>
             </w:pPr>
             <w:r>
               <w:rPr>
-                <w:sz w:val="20"/>
+                <w:szCs w:val="32"/>
               </w:rPr>
               <w:t>Temperature</w:t>
             </w:r>
             <w:r>
               <w:rPr>
                 <w:spacing w:val="13"/>
-                <w:sz w:val="20"/>
-              </w:rPr>
-              <w:t xml:space="preserve"> </w:t>
-            </w:r>
-            <w:r>
-              <w:rPr>
-                <w:sz w:val="20"/>
+                <w:szCs w:val="32"/>
+              </w:rPr>
+              <w:t xml:space="preserve"> </w:t>
+            </w:r>
+            <w:r>
+              <w:rPr>
+                <w:szCs w:val="32"/>
               </w:rPr>
               <w:t>Degree</w:t>
             </w:r>
             <w:r>
               <w:rPr>
                 <w:spacing w:val="3"/>
-                <w:sz w:val="20"/>
-              </w:rPr>
-              <w:t xml:space="preserve"> </w:t>
-            </w:r>
-            <w:r>
-              <w:rPr>
-                <w:sz w:val="20"/>
+                <w:szCs w:val="32"/>
+              </w:rPr>
+              <w:t xml:space="preserve"> </w:t>
+            </w:r>
+            <w:r>
+              <w:rPr>
+                <w:szCs w:val="32"/>
               </w:rPr>
               <w:t>C:</w:t>
             </w:r>
             <w:r>
               <w:rPr>
-                <w:sz w:val="20"/>
-              </w:rPr>
-              <w:t xml:space="preserve"> {</w:t>
-            </w:r>
-            <w:r>
-              <w:rPr>
-                <w:sz w:val="20"/>
-              </w:rPr>
-              <w:t>temperature}</w:t>
+                <w:szCs w:val="32"/>
+              </w:rPr>
+              <w:t xml:space="preserve"> {temperature}</w:t>
             </w:r>
           </w:p>
         </w:tc>
@@ -1512,6 +1598,8 @@
             <w:pPr>
               <w:pStyle w:val="TableParagraph"/>
               <w:rPr>
+                <w:b/>
+                <w:bCs/>
                 <w:sz w:val="16"/>
               </w:rPr>
             </w:pPr>
@@ -1533,45 +1621,33 @@
               <w:spacing w:line="220" w:lineRule="exact"/>
               <w:ind w:left="121"/>
               <w:rPr>
-                <w:sz w:val="20"/>
+                <w:szCs w:val="32"/>
               </w:rPr>
             </w:pPr>
             <w:r>
               <w:rPr>
-                <w:sz w:val="20"/>
+                <w:szCs w:val="32"/>
               </w:rPr>
               <w:t>Humidity</w:t>
             </w:r>
             <w:r>
               <w:rPr>
                 <w:spacing w:val="5"/>
-                <w:sz w:val="20"/>
-              </w:rPr>
-              <w:t xml:space="preserve"> </w:t>
-            </w:r>
-            <w:r>
-              <w:rPr>
-                <w:sz w:val="20"/>
+                <w:szCs w:val="32"/>
+              </w:rPr>
+              <w:t xml:space="preserve"> </w:t>
+            </w:r>
+            <w:r>
+              <w:rPr>
+                <w:szCs w:val="32"/>
               </w:rPr>
               <w:t>RH%:</w:t>
             </w:r>
             <w:r>
               <w:rPr>
-                <w:sz w:val="20"/>
-              </w:rPr>
-              <w:t xml:space="preserve"> {</w:t>
-            </w:r>
-            <w:r>
-              <w:rPr>
-                <w:sz w:val="20"/>
-              </w:rPr>
-              <w:t>humidity</w:t>
-            </w:r>
-            <w:r>
-              <w:rPr>
-                <w:sz w:val="20"/>
-              </w:rPr>
-              <w:t>}</w:t>
+                <w:szCs w:val="32"/>
+              </w:rPr>
+              <w:t xml:space="preserve"> {humidity}</w:t>
             </w:r>
           </w:p>
         </w:tc>
@@ -1668,7 +1744,7 @@
             <w:r>
               <w:rPr>
                 <w:b/>
-                <w:sz w:val="20"/>
+                <w:szCs w:val="24"/>
               </w:rPr>
               <w:t>Performance</w:t>
             </w:r>
@@ -1676,14 +1752,14 @@
               <w:rPr>
                 <w:b/>
                 <w:spacing w:val="18"/>
-                <w:sz w:val="20"/>
-              </w:rPr>
-              <w:t xml:space="preserve"> </w:t>
-            </w:r>
-            <w:r>
-              <w:rPr>
-                <w:b/>
-                <w:sz w:val="20"/>
+                <w:szCs w:val="24"/>
+              </w:rPr>
+              <w:t xml:space="preserve"> </w:t>
+            </w:r>
+            <w:r>
+              <w:rPr>
+                <w:b/>
+                <w:szCs w:val="24"/>
               </w:rPr>
               <w:t>Criteria</w:t>
             </w:r>
@@ -1714,13 +1790,13 @@
               <w:ind w:right="346" w:hanging="802"/>
               <w:jc w:val="right"/>
               <w:rPr>
-                <w:sz w:val="20"/>
+                <w:szCs w:val="24"/>
               </w:rPr>
             </w:pPr>
             <w:r>
               <w:rPr>
                 <w:color w:val="202020"/>
-                <w:sz w:val="20"/>
+                <w:szCs w:val="24"/>
               </w:rPr>
               <w:t>Criteria</w:t>
             </w:r>
@@ -1728,14 +1804,14 @@
               <w:rPr>
                 <w:color w:val="202020"/>
                 <w:spacing w:val="26"/>
-                <w:sz w:val="20"/>
-              </w:rPr>
-              <w:t xml:space="preserve"> </w:t>
-            </w:r>
-            <w:r>
-              <w:rPr>
-                <w:color w:val="202020"/>
-                <w:sz w:val="20"/>
+                <w:szCs w:val="24"/>
+              </w:rPr>
+              <w:t xml:space="preserve"> </w:t>
+            </w:r>
+            <w:r>
+              <w:rPr>
+                <w:color w:val="202020"/>
+                <w:szCs w:val="24"/>
               </w:rPr>
               <w:t>A</w:t>
             </w:r>
@@ -1751,13 +1827,13 @@
               <w:spacing w:before="5" w:line="229" w:lineRule="exact"/>
               <w:ind w:left="115"/>
               <w:rPr>
-                <w:sz w:val="20"/>
+                <w:szCs w:val="24"/>
               </w:rPr>
             </w:pPr>
             <w:r>
               <w:rPr>
                 <w:color w:val="202020"/>
-                <w:sz w:val="20"/>
+                <w:szCs w:val="24"/>
               </w:rPr>
               <w:t>Normal</w:t>
             </w:r>
@@ -1765,14 +1841,14 @@
               <w:rPr>
                 <w:color w:val="202020"/>
                 <w:spacing w:val="18"/>
-                <w:sz w:val="20"/>
-              </w:rPr>
-              <w:t xml:space="preserve"> </w:t>
-            </w:r>
-            <w:r>
-              <w:rPr>
-                <w:color w:val="202020"/>
-                <w:sz w:val="20"/>
+                <w:szCs w:val="24"/>
+              </w:rPr>
+              <w:t xml:space="preserve"> </w:t>
+            </w:r>
+            <w:r>
+              <w:rPr>
+                <w:color w:val="202020"/>
+                <w:szCs w:val="24"/>
               </w:rPr>
               <w:t>EUT</w:t>
             </w:r>
@@ -1780,14 +1856,14 @@
               <w:rPr>
                 <w:color w:val="202020"/>
                 <w:spacing w:val="18"/>
-                <w:sz w:val="20"/>
-              </w:rPr>
-              <w:t xml:space="preserve"> </w:t>
-            </w:r>
-            <w:r>
-              <w:rPr>
-                <w:color w:val="202020"/>
-                <w:sz w:val="20"/>
+                <w:szCs w:val="24"/>
+              </w:rPr>
+              <w:t xml:space="preserve"> </w:t>
+            </w:r>
+            <w:r>
+              <w:rPr>
+                <w:color w:val="202020"/>
+                <w:szCs w:val="24"/>
               </w:rPr>
               <w:t>performance</w:t>
             </w:r>
@@ -1795,14 +1871,14 @@
               <w:rPr>
                 <w:color w:val="202020"/>
                 <w:spacing w:val="9"/>
-                <w:sz w:val="20"/>
-              </w:rPr>
-              <w:t xml:space="preserve"> </w:t>
-            </w:r>
-            <w:r>
-              <w:rPr>
-                <w:color w:val="202020"/>
-                <w:sz w:val="20"/>
+                <w:szCs w:val="24"/>
+              </w:rPr>
+              <w:t xml:space="preserve"> </w:t>
+            </w:r>
+            <w:r>
+              <w:rPr>
+                <w:color w:val="202020"/>
+                <w:szCs w:val="24"/>
               </w:rPr>
               <w:t>during</w:t>
             </w:r>
@@ -1810,14 +1886,14 @@
               <w:rPr>
                 <w:color w:val="202020"/>
                 <w:spacing w:val="7"/>
-                <w:sz w:val="20"/>
-              </w:rPr>
-              <w:t xml:space="preserve"> </w:t>
-            </w:r>
-            <w:r>
-              <w:rPr>
-                <w:color w:val="202020"/>
-                <w:sz w:val="20"/>
+                <w:szCs w:val="24"/>
+              </w:rPr>
+              <w:t xml:space="preserve"> </w:t>
+            </w:r>
+            <w:r>
+              <w:rPr>
+                <w:color w:val="202020"/>
+                <w:szCs w:val="24"/>
               </w:rPr>
               <w:t>and</w:t>
             </w:r>
@@ -1825,14 +1901,14 @@
               <w:rPr>
                 <w:color w:val="202020"/>
                 <w:spacing w:val="11"/>
-                <w:sz w:val="20"/>
-              </w:rPr>
-              <w:t xml:space="preserve"> </w:t>
-            </w:r>
-            <w:r>
-              <w:rPr>
-                <w:color w:val="202020"/>
-                <w:sz w:val="20"/>
+                <w:szCs w:val="24"/>
+              </w:rPr>
+              <w:t xml:space="preserve"> </w:t>
+            </w:r>
+            <w:r>
+              <w:rPr>
+                <w:color w:val="202020"/>
+                <w:szCs w:val="24"/>
               </w:rPr>
               <w:t>after</w:t>
             </w:r>
@@ -1840,14 +1916,14 @@
               <w:rPr>
                 <w:color w:val="202020"/>
                 <w:spacing w:val="6"/>
-                <w:sz w:val="20"/>
-              </w:rPr>
-              <w:t xml:space="preserve"> </w:t>
-            </w:r>
-            <w:r>
-              <w:rPr>
-                <w:color w:val="202020"/>
-                <w:sz w:val="20"/>
+                <w:szCs w:val="24"/>
+              </w:rPr>
+              <w:t xml:space="preserve"> </w:t>
+            </w:r>
+            <w:r>
+              <w:rPr>
+                <w:color w:val="202020"/>
+                <w:szCs w:val="24"/>
               </w:rPr>
               <w:t>the test</w:t>
             </w:r>
@@ -1855,14 +1931,14 @@
               <w:rPr>
                 <w:color w:val="202020"/>
                 <w:spacing w:val="13"/>
-                <w:sz w:val="20"/>
-              </w:rPr>
-              <w:t xml:space="preserve"> </w:t>
-            </w:r>
-            <w:r>
-              <w:rPr>
-                <w:color w:val="202020"/>
-                <w:sz w:val="20"/>
+                <w:szCs w:val="24"/>
+              </w:rPr>
+              <w:t xml:space="preserve"> </w:t>
+            </w:r>
+            <w:r>
+              <w:rPr>
+                <w:color w:val="202020"/>
+                <w:szCs w:val="24"/>
               </w:rPr>
               <w:t>as</w:t>
             </w:r>
@@ -1870,14 +1946,14 @@
               <w:rPr>
                 <w:color w:val="202020"/>
                 <w:spacing w:val="9"/>
-                <w:sz w:val="20"/>
-              </w:rPr>
-              <w:t xml:space="preserve"> </w:t>
-            </w:r>
-            <w:r>
-              <w:rPr>
-                <w:color w:val="202020"/>
-                <w:sz w:val="20"/>
+                <w:szCs w:val="24"/>
+              </w:rPr>
+              <w:t xml:space="preserve"> </w:t>
+            </w:r>
+            <w:r>
+              <w:rPr>
+                <w:color w:val="202020"/>
+                <w:szCs w:val="24"/>
               </w:rPr>
               <w:t>intended</w:t>
             </w:r>
@@ -1908,13 +1984,13 @@
               <w:ind w:right="367" w:hanging="797"/>
               <w:jc w:val="right"/>
               <w:rPr>
-                <w:sz w:val="20"/>
+                <w:szCs w:val="24"/>
               </w:rPr>
             </w:pPr>
             <w:r>
               <w:rPr>
                 <w:color w:val="202020"/>
-                <w:sz w:val="20"/>
+                <w:szCs w:val="24"/>
               </w:rPr>
               <w:t>Criteria</w:t>
             </w:r>
@@ -1922,14 +1998,14 @@
               <w:rPr>
                 <w:color w:val="202020"/>
                 <w:spacing w:val="21"/>
-                <w:sz w:val="20"/>
-              </w:rPr>
-              <w:t xml:space="preserve"> </w:t>
-            </w:r>
-            <w:r>
-              <w:rPr>
-                <w:color w:val="202020"/>
-                <w:sz w:val="20"/>
+                <w:szCs w:val="24"/>
+              </w:rPr>
+              <w:t xml:space="preserve"> </w:t>
+            </w:r>
+            <w:r>
+              <w:rPr>
+                <w:color w:val="202020"/>
+                <w:szCs w:val="24"/>
               </w:rPr>
               <w:t>B</w:t>
             </w:r>
@@ -1945,13 +2021,13 @@
               <w:spacing w:before="5" w:line="229" w:lineRule="exact"/>
               <w:ind w:left="115"/>
               <w:rPr>
-                <w:sz w:val="20"/>
+                <w:szCs w:val="24"/>
               </w:rPr>
             </w:pPr>
             <w:r>
               <w:rPr>
                 <w:color w:val="202020"/>
-                <w:sz w:val="20"/>
+                <w:szCs w:val="24"/>
               </w:rPr>
               <w:t>Temporary loss</w:t>
             </w:r>
@@ -1959,14 +2035,14 @@
               <w:rPr>
                 <w:color w:val="202020"/>
                 <w:spacing w:val="8"/>
-                <w:sz w:val="20"/>
-              </w:rPr>
-              <w:t xml:space="preserve"> </w:t>
-            </w:r>
-            <w:r>
-              <w:rPr>
-                <w:color w:val="202020"/>
-                <w:sz w:val="20"/>
+                <w:szCs w:val="24"/>
+              </w:rPr>
+              <w:t xml:space="preserve"> </w:t>
+            </w:r>
+            <w:r>
+              <w:rPr>
+                <w:color w:val="202020"/>
+                <w:szCs w:val="24"/>
               </w:rPr>
               <w:t>of</w:t>
             </w:r>
@@ -1974,14 +2050,14 @@
               <w:rPr>
                 <w:color w:val="202020"/>
                 <w:spacing w:val="9"/>
-                <w:sz w:val="20"/>
-              </w:rPr>
-              <w:t xml:space="preserve"> </w:t>
-            </w:r>
-            <w:r>
-              <w:rPr>
-                <w:color w:val="202020"/>
-                <w:sz w:val="20"/>
+                <w:szCs w:val="24"/>
+              </w:rPr>
+              <w:t xml:space="preserve"> </w:t>
+            </w:r>
+            <w:r>
+              <w:rPr>
+                <w:color w:val="202020"/>
+                <w:szCs w:val="24"/>
               </w:rPr>
               <w:t>function</w:t>
             </w:r>
@@ -1989,14 +2065,14 @@
               <w:rPr>
                 <w:color w:val="202020"/>
                 <w:spacing w:val="9"/>
-                <w:sz w:val="20"/>
-              </w:rPr>
-              <w:t xml:space="preserve"> </w:t>
-            </w:r>
-            <w:r>
-              <w:rPr>
-                <w:color w:val="202020"/>
-                <w:sz w:val="20"/>
+                <w:szCs w:val="24"/>
+              </w:rPr>
+              <w:t xml:space="preserve"> </w:t>
+            </w:r>
+            <w:r>
+              <w:rPr>
+                <w:color w:val="202020"/>
+                <w:szCs w:val="24"/>
               </w:rPr>
               <w:t>is</w:t>
             </w:r>
@@ -2004,14 +2080,14 @@
               <w:rPr>
                 <w:color w:val="202020"/>
                 <w:spacing w:val="-2"/>
-                <w:sz w:val="20"/>
-              </w:rPr>
-              <w:t xml:space="preserve"> </w:t>
-            </w:r>
-            <w:r>
-              <w:rPr>
-                <w:color w:val="202020"/>
-                <w:sz w:val="20"/>
+                <w:szCs w:val="24"/>
+              </w:rPr>
+              <w:t xml:space="preserve"> </w:t>
+            </w:r>
+            <w:r>
+              <w:rPr>
+                <w:color w:val="202020"/>
+                <w:szCs w:val="24"/>
               </w:rPr>
               <w:t>allowed,</w:t>
             </w:r>
@@ -2019,14 +2095,14 @@
               <w:rPr>
                 <w:color w:val="202020"/>
                 <w:spacing w:val="17"/>
-                <w:sz w:val="20"/>
-              </w:rPr>
-              <w:t xml:space="preserve"> </w:t>
-            </w:r>
-            <w:r>
-              <w:rPr>
-                <w:color w:val="202020"/>
-                <w:sz w:val="20"/>
+                <w:szCs w:val="24"/>
+              </w:rPr>
+              <w:t xml:space="preserve"> </w:t>
+            </w:r>
+            <w:r>
+              <w:rPr>
+                <w:color w:val="202020"/>
+                <w:szCs w:val="24"/>
               </w:rPr>
               <w:t>EUT</w:t>
             </w:r>
@@ -2034,14 +2110,14 @@
               <w:rPr>
                 <w:color w:val="202020"/>
                 <w:spacing w:val="11"/>
-                <w:sz w:val="20"/>
-              </w:rPr>
-              <w:t xml:space="preserve"> </w:t>
-            </w:r>
-            <w:r>
-              <w:rPr>
-                <w:color w:val="202020"/>
-                <w:sz w:val="20"/>
+                <w:szCs w:val="24"/>
+              </w:rPr>
+              <w:t xml:space="preserve"> </w:t>
+            </w:r>
+            <w:r>
+              <w:rPr>
+                <w:color w:val="202020"/>
+                <w:szCs w:val="24"/>
               </w:rPr>
               <w:t>should</w:t>
             </w:r>
@@ -2049,14 +2125,14 @@
               <w:rPr>
                 <w:color w:val="202020"/>
                 <w:spacing w:val="23"/>
-                <w:sz w:val="20"/>
-              </w:rPr>
-              <w:t xml:space="preserve"> </w:t>
-            </w:r>
-            <w:r>
-              <w:rPr>
-                <w:color w:val="202020"/>
-                <w:sz w:val="20"/>
+                <w:szCs w:val="24"/>
+              </w:rPr>
+              <w:t xml:space="preserve"> </w:t>
+            </w:r>
+            <w:r>
+              <w:rPr>
+                <w:color w:val="202020"/>
+                <w:szCs w:val="24"/>
               </w:rPr>
               <w:t>be</w:t>
             </w:r>
@@ -2064,14 +2140,14 @@
               <w:rPr>
                 <w:color w:val="202020"/>
                 <w:spacing w:val="6"/>
-                <w:sz w:val="20"/>
-              </w:rPr>
-              <w:t xml:space="preserve"> </w:t>
-            </w:r>
-            <w:r>
-              <w:rPr>
-                <w:color w:val="202020"/>
-                <w:sz w:val="20"/>
+                <w:szCs w:val="24"/>
+              </w:rPr>
+              <w:t xml:space="preserve"> </w:t>
+            </w:r>
+            <w:r>
+              <w:rPr>
+                <w:color w:val="202020"/>
+                <w:szCs w:val="24"/>
               </w:rPr>
               <w:t>recoverable</w:t>
             </w:r>
@@ -2079,14 +2155,14 @@
               <w:rPr>
                 <w:color w:val="202020"/>
                 <w:spacing w:val="21"/>
-                <w:sz w:val="20"/>
-              </w:rPr>
-              <w:t xml:space="preserve"> </w:t>
-            </w:r>
-            <w:r>
-              <w:rPr>
-                <w:color w:val="202020"/>
-                <w:sz w:val="20"/>
+                <w:szCs w:val="24"/>
+              </w:rPr>
+              <w:t xml:space="preserve"> </w:t>
+            </w:r>
+            <w:r>
+              <w:rPr>
+                <w:color w:val="202020"/>
+                <w:szCs w:val="24"/>
               </w:rPr>
               <w:t>without</w:t>
             </w:r>
@@ -2094,14 +2170,14 @@
               <w:rPr>
                 <w:color w:val="202020"/>
                 <w:spacing w:val="35"/>
-                <w:sz w:val="20"/>
-              </w:rPr>
-              <w:t xml:space="preserve"> </w:t>
-            </w:r>
-            <w:r>
-              <w:rPr>
-                <w:color w:val="202020"/>
-                <w:sz w:val="20"/>
+                <w:szCs w:val="24"/>
+              </w:rPr>
+              <w:t xml:space="preserve"> </w:t>
+            </w:r>
+            <w:r>
+              <w:rPr>
+                <w:color w:val="202020"/>
+                <w:szCs w:val="24"/>
               </w:rPr>
               <w:t>operator</w:t>
             </w:r>
@@ -2109,14 +2185,14 @@
               <w:rPr>
                 <w:color w:val="202020"/>
                 <w:spacing w:val="19"/>
-                <w:sz w:val="20"/>
-              </w:rPr>
-              <w:t xml:space="preserve"> </w:t>
-            </w:r>
-            <w:r>
-              <w:rPr>
-                <w:color w:val="202020"/>
-                <w:sz w:val="20"/>
+                <w:szCs w:val="24"/>
+              </w:rPr>
+              <w:t xml:space="preserve"> </w:t>
+            </w:r>
+            <w:r>
+              <w:rPr>
+                <w:color w:val="202020"/>
+                <w:szCs w:val="24"/>
               </w:rPr>
               <w:t>intervention</w:t>
             </w:r>
@@ -2147,13 +2223,13 @@
               <w:ind w:right="367" w:hanging="797"/>
               <w:jc w:val="right"/>
               <w:rPr>
-                <w:sz w:val="20"/>
+                <w:szCs w:val="24"/>
               </w:rPr>
             </w:pPr>
             <w:r>
               <w:rPr>
                 <w:color w:val="202020"/>
-                <w:sz w:val="20"/>
+                <w:szCs w:val="24"/>
               </w:rPr>
               <w:t>Criteria</w:t>
             </w:r>
@@ -2161,14 +2237,14 @@
               <w:rPr>
                 <w:color w:val="202020"/>
                 <w:spacing w:val="21"/>
-                <w:sz w:val="20"/>
-              </w:rPr>
-              <w:t xml:space="preserve"> </w:t>
-            </w:r>
-            <w:r>
-              <w:rPr>
-                <w:color w:val="202020"/>
-                <w:sz w:val="20"/>
+                <w:szCs w:val="24"/>
+              </w:rPr>
+              <w:t xml:space="preserve"> </w:t>
+            </w:r>
+            <w:r>
+              <w:rPr>
+                <w:color w:val="202020"/>
+                <w:szCs w:val="24"/>
               </w:rPr>
               <w:t>C</w:t>
             </w:r>
@@ -2184,13 +2260,13 @@
               <w:spacing w:line="229" w:lineRule="exact"/>
               <w:ind w:left="115"/>
               <w:rPr>
-                <w:sz w:val="20"/>
+                <w:szCs w:val="24"/>
               </w:rPr>
             </w:pPr>
             <w:r>
               <w:rPr>
                 <w:color w:val="202020"/>
-                <w:sz w:val="20"/>
+                <w:szCs w:val="24"/>
               </w:rPr>
               <w:t>Temporary</w:t>
             </w:r>
@@ -2198,14 +2274,14 @@
               <w:rPr>
                 <w:color w:val="202020"/>
                 <w:spacing w:val="5"/>
-                <w:sz w:val="20"/>
-              </w:rPr>
-              <w:t xml:space="preserve"> </w:t>
-            </w:r>
-            <w:r>
-              <w:rPr>
-                <w:color w:val="202020"/>
-                <w:sz w:val="20"/>
+                <w:szCs w:val="24"/>
+              </w:rPr>
+              <w:t xml:space="preserve"> </w:t>
+            </w:r>
+            <w:r>
+              <w:rPr>
+                <w:color w:val="202020"/>
+                <w:szCs w:val="24"/>
               </w:rPr>
               <w:t>loss</w:t>
             </w:r>
@@ -2213,14 +2289,14 @@
               <w:rPr>
                 <w:color w:val="202020"/>
                 <w:spacing w:val="8"/>
-                <w:sz w:val="20"/>
-              </w:rPr>
-              <w:t xml:space="preserve"> </w:t>
-            </w:r>
-            <w:r>
-              <w:rPr>
-                <w:color w:val="202020"/>
-                <w:sz w:val="20"/>
+                <w:szCs w:val="24"/>
+              </w:rPr>
+              <w:t xml:space="preserve"> </w:t>
+            </w:r>
+            <w:r>
+              <w:rPr>
+                <w:color w:val="202020"/>
+                <w:szCs w:val="24"/>
               </w:rPr>
               <w:t>of</w:t>
             </w:r>
@@ -2228,14 +2304,14 @@
               <w:rPr>
                 <w:color w:val="202020"/>
                 <w:spacing w:val="8"/>
-                <w:sz w:val="20"/>
-              </w:rPr>
-              <w:t xml:space="preserve"> </w:t>
-            </w:r>
-            <w:r>
-              <w:rPr>
-                <w:color w:val="202020"/>
-                <w:sz w:val="20"/>
+                <w:szCs w:val="24"/>
+              </w:rPr>
+              <w:t xml:space="preserve"> </w:t>
+            </w:r>
+            <w:r>
+              <w:rPr>
+                <w:color w:val="202020"/>
+                <w:szCs w:val="24"/>
               </w:rPr>
               <w:t>function</w:t>
             </w:r>
@@ -2243,14 +2319,14 @@
               <w:rPr>
                 <w:color w:val="202020"/>
                 <w:spacing w:val="9"/>
-                <w:sz w:val="20"/>
-              </w:rPr>
-              <w:t xml:space="preserve"> </w:t>
-            </w:r>
-            <w:r>
-              <w:rPr>
-                <w:color w:val="202020"/>
-                <w:sz w:val="20"/>
+                <w:szCs w:val="24"/>
+              </w:rPr>
+              <w:t xml:space="preserve"> </w:t>
+            </w:r>
+            <w:r>
+              <w:rPr>
+                <w:color w:val="202020"/>
+                <w:szCs w:val="24"/>
               </w:rPr>
               <w:t>is</w:t>
             </w:r>
@@ -2258,14 +2334,14 @@
               <w:rPr>
                 <w:color w:val="202020"/>
                 <w:spacing w:val="-1"/>
-                <w:sz w:val="20"/>
-              </w:rPr>
-              <w:t xml:space="preserve"> </w:t>
-            </w:r>
-            <w:r>
-              <w:rPr>
-                <w:color w:val="202020"/>
-                <w:sz w:val="20"/>
+                <w:szCs w:val="24"/>
+              </w:rPr>
+              <w:t xml:space="preserve"> </w:t>
+            </w:r>
+            <w:r>
+              <w:rPr>
+                <w:color w:val="202020"/>
+                <w:szCs w:val="24"/>
               </w:rPr>
               <w:t>allowed,</w:t>
             </w:r>
@@ -2273,14 +2349,14 @@
               <w:rPr>
                 <w:color w:val="202020"/>
                 <w:spacing w:val="20"/>
-                <w:sz w:val="20"/>
-              </w:rPr>
-              <w:t xml:space="preserve"> </w:t>
-            </w:r>
-            <w:r>
-              <w:rPr>
-                <w:color w:val="202020"/>
-                <w:sz w:val="20"/>
+                <w:szCs w:val="24"/>
+              </w:rPr>
+              <w:t xml:space="preserve"> </w:t>
+            </w:r>
+            <w:r>
+              <w:rPr>
+                <w:color w:val="202020"/>
+                <w:szCs w:val="24"/>
               </w:rPr>
               <w:t>EUT</w:t>
             </w:r>
@@ -2288,14 +2364,14 @@
               <w:rPr>
                 <w:color w:val="202020"/>
                 <w:spacing w:val="16"/>
-                <w:sz w:val="20"/>
-              </w:rPr>
-              <w:t xml:space="preserve"> </w:t>
-            </w:r>
-            <w:r>
-              <w:rPr>
-                <w:color w:val="202020"/>
-                <w:sz w:val="20"/>
+                <w:szCs w:val="24"/>
+              </w:rPr>
+              <w:t xml:space="preserve"> </w:t>
+            </w:r>
+            <w:r>
+              <w:rPr>
+                <w:color w:val="202020"/>
+                <w:szCs w:val="24"/>
               </w:rPr>
               <w:t>can</w:t>
             </w:r>
@@ -2303,14 +2379,14 @@
               <w:rPr>
                 <w:color w:val="202020"/>
                 <w:spacing w:val="8"/>
-                <w:sz w:val="20"/>
-              </w:rPr>
-              <w:t xml:space="preserve"> </w:t>
-            </w:r>
-            <w:r>
-              <w:rPr>
-                <w:color w:val="202020"/>
-                <w:sz w:val="20"/>
+                <w:szCs w:val="24"/>
+              </w:rPr>
+              <w:t xml:space="preserve"> </w:t>
+            </w:r>
+            <w:r>
+              <w:rPr>
+                <w:color w:val="202020"/>
+                <w:szCs w:val="24"/>
               </w:rPr>
               <w:t>be</w:t>
             </w:r>
@@ -2318,14 +2394,14 @@
               <w:rPr>
                 <w:color w:val="202020"/>
                 <w:spacing w:val="15"/>
-                <w:sz w:val="20"/>
-              </w:rPr>
-              <w:t xml:space="preserve"> </w:t>
-            </w:r>
-            <w:r>
-              <w:rPr>
-                <w:color w:val="202020"/>
-                <w:sz w:val="20"/>
+                <w:szCs w:val="24"/>
+              </w:rPr>
+              <w:t xml:space="preserve"> </w:t>
+            </w:r>
+            <w:r>
+              <w:rPr>
+                <w:color w:val="202020"/>
+                <w:szCs w:val="24"/>
               </w:rPr>
               <w:t>recoverable</w:t>
             </w:r>
@@ -2333,14 +2409,14 @@
               <w:rPr>
                 <w:color w:val="202020"/>
                 <w:spacing w:val="16"/>
-                <w:sz w:val="20"/>
-              </w:rPr>
-              <w:t xml:space="preserve"> </w:t>
-            </w:r>
-            <w:r>
-              <w:rPr>
-                <w:color w:val="202020"/>
-                <w:sz w:val="20"/>
+                <w:szCs w:val="24"/>
+              </w:rPr>
+              <w:t xml:space="preserve"> </w:t>
+            </w:r>
+            <w:r>
+              <w:rPr>
+                <w:color w:val="202020"/>
+                <w:szCs w:val="24"/>
               </w:rPr>
               <w:t>with</w:t>
             </w:r>
@@ -2348,14 +2424,14 @@
               <w:rPr>
                 <w:color w:val="202020"/>
                 <w:spacing w:val="14"/>
-                <w:sz w:val="20"/>
-              </w:rPr>
-              <w:t xml:space="preserve"> </w:t>
-            </w:r>
-            <w:r>
-              <w:rPr>
-                <w:color w:val="202020"/>
-                <w:sz w:val="20"/>
+                <w:szCs w:val="24"/>
+              </w:rPr>
+              <w:t xml:space="preserve"> </w:t>
+            </w:r>
+            <w:r>
+              <w:rPr>
+                <w:color w:val="202020"/>
+                <w:szCs w:val="24"/>
               </w:rPr>
               <w:t>operator</w:t>
             </w:r>
@@ -2363,14 +2439,14 @@
               <w:rPr>
                 <w:color w:val="202020"/>
                 <w:spacing w:val="15"/>
-                <w:sz w:val="20"/>
-              </w:rPr>
-              <w:t xml:space="preserve"> </w:t>
-            </w:r>
-            <w:r>
-              <w:rPr>
-                <w:color w:val="202020"/>
-                <w:sz w:val="20"/>
+                <w:szCs w:val="24"/>
+              </w:rPr>
+              <w:t xml:space="preserve"> </w:t>
+            </w:r>
+            <w:r>
+              <w:rPr>
+                <w:color w:val="202020"/>
+                <w:szCs w:val="24"/>
               </w:rPr>
               <w:t>intervention</w:t>
             </w:r>
@@ -2401,13 +2477,13 @@
               <w:ind w:right="346" w:hanging="802"/>
               <w:jc w:val="right"/>
               <w:rPr>
-                <w:sz w:val="20"/>
+                <w:szCs w:val="24"/>
               </w:rPr>
             </w:pPr>
             <w:r>
               <w:rPr>
                 <w:color w:val="202020"/>
-                <w:sz w:val="20"/>
+                <w:szCs w:val="24"/>
               </w:rPr>
               <w:t>Criteria</w:t>
             </w:r>
@@ -2415,14 +2491,14 @@
               <w:rPr>
                 <w:color w:val="202020"/>
                 <w:spacing w:val="26"/>
-                <w:sz w:val="20"/>
-              </w:rPr>
-              <w:t xml:space="preserve"> </w:t>
-            </w:r>
-            <w:r>
-              <w:rPr>
-                <w:color w:val="202020"/>
-                <w:sz w:val="20"/>
+                <w:szCs w:val="24"/>
+              </w:rPr>
+              <w:t xml:space="preserve"> </w:t>
+            </w:r>
+            <w:r>
+              <w:rPr>
+                <w:color w:val="202020"/>
+                <w:szCs w:val="24"/>
               </w:rPr>
               <w:t>D</w:t>
             </w:r>
@@ -2438,13 +2514,13 @@
               <w:spacing w:line="225" w:lineRule="exact"/>
               <w:ind w:left="115"/>
               <w:rPr>
-                <w:sz w:val="20"/>
+                <w:szCs w:val="24"/>
               </w:rPr>
             </w:pPr>
             <w:r>
               <w:rPr>
                 <w:color w:val="202020"/>
-                <w:sz w:val="20"/>
+                <w:szCs w:val="24"/>
               </w:rPr>
               <w:t>Loss</w:t>
             </w:r>
@@ -2452,14 +2528,14 @@
               <w:rPr>
                 <w:color w:val="202020"/>
                 <w:spacing w:val="8"/>
-                <w:sz w:val="20"/>
-              </w:rPr>
-              <w:t xml:space="preserve"> </w:t>
-            </w:r>
-            <w:r>
-              <w:rPr>
-                <w:color w:val="202020"/>
-                <w:sz w:val="20"/>
+                <w:szCs w:val="24"/>
+              </w:rPr>
+              <w:t xml:space="preserve"> </w:t>
+            </w:r>
+            <w:r>
+              <w:rPr>
+                <w:color w:val="202020"/>
+                <w:szCs w:val="24"/>
               </w:rPr>
               <w:t>of</w:t>
             </w:r>
@@ -2467,14 +2543,14 @@
               <w:rPr>
                 <w:color w:val="202020"/>
                 <w:spacing w:val="14"/>
-                <w:sz w:val="20"/>
-              </w:rPr>
-              <w:t xml:space="preserve"> </w:t>
-            </w:r>
-            <w:r>
-              <w:rPr>
-                <w:color w:val="202020"/>
-                <w:sz w:val="20"/>
+                <w:szCs w:val="24"/>
+              </w:rPr>
+              <w:t xml:space="preserve"> </w:t>
+            </w:r>
+            <w:r>
+              <w:rPr>
+                <w:color w:val="202020"/>
+                <w:szCs w:val="24"/>
               </w:rPr>
               <w:t>function,</w:t>
             </w:r>
@@ -2482,14 +2558,14 @@
               <w:rPr>
                 <w:color w:val="202020"/>
                 <w:spacing w:val="13"/>
-                <w:sz w:val="20"/>
-              </w:rPr>
-              <w:t xml:space="preserve"> </w:t>
-            </w:r>
-            <w:r>
-              <w:rPr>
-                <w:color w:val="202020"/>
-                <w:sz w:val="20"/>
+                <w:szCs w:val="24"/>
+              </w:rPr>
+              <w:t xml:space="preserve"> </w:t>
+            </w:r>
+            <w:r>
+              <w:rPr>
+                <w:color w:val="202020"/>
+                <w:szCs w:val="24"/>
               </w:rPr>
               <w:t>not</w:t>
             </w:r>
@@ -2497,14 +2573,14 @@
               <w:rPr>
                 <w:color w:val="202020"/>
                 <w:spacing w:val="10"/>
-                <w:sz w:val="20"/>
-              </w:rPr>
-              <w:t xml:space="preserve"> </w:t>
-            </w:r>
-            <w:r>
-              <w:rPr>
-                <w:color w:val="202020"/>
-                <w:sz w:val="20"/>
+                <w:szCs w:val="24"/>
+              </w:rPr>
+              <w:t xml:space="preserve"> </w:t>
+            </w:r>
+            <w:r>
+              <w:rPr>
+                <w:color w:val="202020"/>
+                <w:szCs w:val="24"/>
               </w:rPr>
               <w:t>recoverable</w:t>
             </w:r>
@@ -2512,6 +2588,22 @@
         </w:tc>
       </w:tr>
     </w:tbl>
+    <w:p>
+      <w:pPr>
+        <w:pStyle w:val="BodyText"/>
+        <w:rPr>
+          <w:sz w:val="20"/>
+        </w:rPr>
+      </w:pPr>
+    </w:p>
+    <w:p>
+      <w:pPr>
+        <w:pStyle w:val="BodyText"/>
+        <w:rPr>
+          <w:sz w:val="20"/>
+        </w:rPr>
+      </w:pPr>
+    </w:p>
     <w:p>
       <w:pPr>
         <w:pStyle w:val="BodyText"/>
@@ -2564,14 +2656,25 @@
           <w:p>
             <w:pPr>
               <w:pStyle w:val="TableParagraph"/>
-              <w:ind w:left="1632"/>
-              <w:rPr>
+              <w:rPr>
+                <w:b/>
+                <w:bCs/>
                 <w:sz w:val="20"/>
               </w:rPr>
             </w:pPr>
             <w:r>
               <w:rPr>
-                <w:sz w:val="20"/>
+                <w:b/>
+                <w:bCs/>
+                <w:szCs w:val="24"/>
+              </w:rPr>
+              <w:t xml:space="preserve">                          </w:t>
+            </w:r>
+            <w:r>
+              <w:rPr>
+                <w:b/>
+                <w:bCs/>
+                <w:szCs w:val="24"/>
               </w:rPr>
               <w:t>Observations</w:t>
             </w:r>
@@ -2585,12 +2688,12 @@
             <w:pPr>
               <w:pStyle w:val="TableParagraph"/>
               <w:rPr>
-                <w:sz w:val="20"/>
+                <w:szCs w:val="24"/>
               </w:rPr>
             </w:pPr>
             <w:r>
               <w:rPr>
-                <w:sz w:val="20"/>
+                <w:szCs w:val="24"/>
               </w:rPr>
               <w:t>{CS101FormData}</w:t>
             </w:r>
@@ -2611,38 +2714,50 @@
               <w:pStyle w:val="TableParagraph"/>
               <w:ind w:left="110"/>
               <w:rPr>
-                <w:sz w:val="20"/>
+                <w:b/>
+                <w:bCs/>
+                <w:szCs w:val="24"/>
               </w:rPr>
             </w:pPr>
             <w:r>
               <w:rPr>
-                <w:sz w:val="20"/>
+                <w:b/>
+                <w:bCs/>
+                <w:szCs w:val="24"/>
               </w:rPr>
               <w:t>Test</w:t>
             </w:r>
             <w:r>
               <w:rPr>
+                <w:b/>
+                <w:bCs/>
                 <w:spacing w:val="2"/>
-                <w:sz w:val="20"/>
-              </w:rPr>
-              <w:t xml:space="preserve"> </w:t>
-            </w:r>
-            <w:r>
-              <w:rPr>
-                <w:sz w:val="20"/>
+                <w:szCs w:val="24"/>
+              </w:rPr>
+              <w:t xml:space="preserve"> </w:t>
+            </w:r>
+            <w:r>
+              <w:rPr>
+                <w:b/>
+                <w:bCs/>
+                <w:szCs w:val="24"/>
               </w:rPr>
               <w:t>Witnessed</w:t>
             </w:r>
             <w:r>
               <w:rPr>
+                <w:b/>
+                <w:bCs/>
                 <w:spacing w:val="6"/>
-                <w:sz w:val="20"/>
-              </w:rPr>
-              <w:t xml:space="preserve"> </w:t>
-            </w:r>
-            <w:r>
-              <w:rPr>
-                <w:sz w:val="20"/>
+                <w:szCs w:val="24"/>
+              </w:rPr>
+              <w:t xml:space="preserve"> </w:t>
+            </w:r>
+            <w:r>
+              <w:rPr>
+                <w:b/>
+                <w:bCs/>
+                <w:szCs w:val="24"/>
               </w:rPr>
               <w:t>by:</w:t>
             </w:r>
@@ -2739,40 +2854,60 @@
               <w:spacing w:line="225" w:lineRule="exact"/>
               <w:ind w:left="110"/>
               <w:rPr>
-                <w:sz w:val="20"/>
+                <w:b/>
+                <w:bCs/>
+                <w:szCs w:val="24"/>
               </w:rPr>
             </w:pPr>
             <w:r>
               <w:rPr>
-                <w:sz w:val="20"/>
+                <w:b/>
+                <w:bCs/>
+                <w:szCs w:val="24"/>
               </w:rPr>
               <w:t>Test</w:t>
             </w:r>
             <w:r>
               <w:rPr>
+                <w:b/>
+                <w:bCs/>
                 <w:spacing w:val="11"/>
-                <w:sz w:val="20"/>
-              </w:rPr>
-              <w:t xml:space="preserve"> </w:t>
-            </w:r>
-            <w:r>
-              <w:rPr>
-                <w:sz w:val="20"/>
+                <w:szCs w:val="24"/>
+              </w:rPr>
+              <w:t xml:space="preserve"> </w:t>
+            </w:r>
+            <w:r>
+              <w:rPr>
+                <w:b/>
+                <w:bCs/>
+                <w:szCs w:val="24"/>
               </w:rPr>
               <w:t>Engineer</w:t>
             </w:r>
             <w:r>
               <w:rPr>
+                <w:b/>
+                <w:bCs/>
                 <w:spacing w:val="6"/>
-                <w:sz w:val="20"/>
-              </w:rPr>
-              <w:t xml:space="preserve"> </w:t>
-            </w:r>
-            <w:r>
-              <w:rPr>
-                <w:sz w:val="20"/>
+                <w:szCs w:val="24"/>
+              </w:rPr>
+              <w:t xml:space="preserve"> </w:t>
+            </w:r>
+            <w:r>
+              <w:rPr>
+                <w:b/>
+                <w:bCs/>
+                <w:szCs w:val="24"/>
               </w:rPr>
               <w:t>Name</w:t>
+            </w:r>
+            <w:r>
+              <w:rPr>
+                <w:b/>
+                <w:bCs/>
+                <w:szCs w:val="24"/>
+              </w:rPr>
+              <w:t>:</w:t>
             </w:r>
           </w:p>
           <w:p>
@@ -2847,25 +2982,33 @@
               <w:spacing w:before="38"/>
               <w:ind w:left="110"/>
               <w:rPr>
-                <w:sz w:val="20"/>
+                <w:b/>
+                <w:bCs/>
+                <w:szCs w:val="24"/>
               </w:rPr>
             </w:pPr>
             <w:r>
               <w:rPr>
-                <w:sz w:val="20"/>
+                <w:b/>
+                <w:bCs/>
+                <w:szCs w:val="24"/>
               </w:rPr>
               <w:t>Lab</w:t>
             </w:r>
             <w:r>
               <w:rPr>
+                <w:b/>
+                <w:bCs/>
                 <w:spacing w:val="4"/>
-                <w:sz w:val="20"/>
-              </w:rPr>
-              <w:t xml:space="preserve"> </w:t>
-            </w:r>
-            <w:r>
-              <w:rPr>
-                <w:sz w:val="20"/>
+                <w:szCs w:val="24"/>
+              </w:rPr>
+              <w:t xml:space="preserve"> </w:t>
+            </w:r>
+            <w:r>
+              <w:rPr>
+                <w:b/>
+                <w:bCs/>
+                <w:szCs w:val="24"/>
               </w:rPr>
               <w:t>Manager:</w:t>
             </w:r>
@@ -2969,7 +3112,7 @@
 </file>
 
 <file path=word/endnotes.xml><?xml version="1.0" encoding="utf-8"?>
-<w:endnotes xmlns:wpc="http://schemas.microsoft.com/office/word/2010/wordprocessingCanvas" xmlns:cx="http://schemas.microsoft.com/office/drawing/2014/chartex" xmlns:cx1="http://schemas.microsoft.com/office/drawing/2015/9/8/chartex" xmlns:cx2="http://schemas.microsoft.com/office/drawing/2015/10/21/chartex" xmlns:cx3="http://schemas.microsoft.com/office/drawing/2016/5/9/chartex" xmlns:cx4="http://schemas.microsoft.com/office/drawing/2016/5/10/chartex" xmlns:cx5="http://schemas.microsoft.com/office/drawing/2016/5/11/chartex" xmlns:cx6="http://schemas.microsoft.com/office/drawing/2016/5/12/chartex" xmlns:cx7="http://schemas.microsoft.com/office/drawing/2016/5/13/chartex" xmlns:cx8="http://schemas.microsoft.com/office/drawing/2016/5/14/chartex" xmlns:mc="http://schemas.openxmlformats.org/markup-compatibility/2006" xmlns:aink="http://schemas.microsoft.com/office/drawing/2016/ink" xmlns:am3d="http://schemas.microsoft.com/office/drawing/2017/model3d" xmlns:o="urn:schemas-microsoft-com:office:office" xmlns:oel="http://schemas.microsoft.com/office/2019/extlst" xmlns:r="http://schemas.openxmlformats.org/officeDocument/2006/relationships" xmlns:m="http://schemas.openxmlformats.org/officeDocument/2006/math" xmlns:v="urn:schemas-microsoft-com:vml" xmlns:wp14="http://schemas.microsoft.com/office/word/2010/wordprocessingDrawing" xmlns:wp="http://schemas.openxmlformats.org/drawingml/2006/wordprocessingDrawing" xmlns:w10="urn:schemas-microsoft-com:office:word" xmlns:w="http://schemas.openxmlformats.org/wordprocessingml/2006/main" xmlns:w14="http://schemas.microsoft.com/office/word/2010/wordml" xmlns:w15="http://schemas.microsoft.com/office/word/2012/wordml" xmlns:w16cex="http://schemas.microsoft.com/office/word/2018/wordml/cex" xmlns:w16cid="http://schemas.microsoft.com/office/word/2016/wordml/cid" xmlns:w16="http://schemas.microsoft.com/office/word/2018/wordml" xmlns:w16du="http://schemas.microsoft.com/office/word/2023/wordml/word16du" xmlns:w16sdtdh="http://schemas.microsoft.com/office/word/2020/wordml/sdtdatahash" xmlns:w16se="http://schemas.microsoft.com/office/word/2015/wordml/symex" xmlns:wpg="http://schemas.microsoft.com/office/word/2010/wordprocessingGroup" xmlns:wpi="http://schemas.microsoft.com/office/word/2010/wordprocessingInk" xmlns:wne="http://schemas.microsoft.com/office/word/2006/wordml" xmlns:wps="http://schemas.microsoft.com/office/word/2010/wordprocessingShape" mc:Ignorable="w14 w15 w16se w16cid w16 w16cex w16sdtdh w16du wp14">
+<w:endnotes xmlns:wpc="http://schemas.microsoft.com/office/word/2010/wordprocessingCanvas" xmlns:cx="http://schemas.microsoft.com/office/drawing/2014/chartex" xmlns:cx1="http://schemas.microsoft.com/office/drawing/2015/9/8/chartex" xmlns:cx2="http://schemas.microsoft.com/office/drawing/2015/10/21/chartex" xmlns:cx3="http://schemas.microsoft.com/office/drawing/2016/5/9/chartex" xmlns:cx4="http://schemas.microsoft.com/office/drawing/2016/5/10/chartex" xmlns:cx5="http://schemas.microsoft.com/office/drawing/2016/5/11/chartex" xmlns:cx6="http://schemas.microsoft.com/office/drawing/2016/5/12/chartex" xmlns:cx7="http://schemas.microsoft.com/office/drawing/2016/5/13/chartex" xmlns:cx8="http://schemas.microsoft.com/office/drawing/2016/5/14/chartex" xmlns:mc="http://schemas.openxmlformats.org/markup-compatibility/2006" xmlns:aink="http://schemas.microsoft.com/office/drawing/2016/ink" xmlns:am3d="http://schemas.microsoft.com/office/drawing/2017/model3d" xmlns:o="urn:schemas-microsoft-com:office:office" xmlns:oel="http://schemas.microsoft.com/office/2019/extlst" xmlns:r="http://schemas.openxmlformats.org/officeDocument/2006/relationships" xmlns:m="http://schemas.openxmlformats.org/officeDocument/2006/math" xmlns:v="urn:schemas-microsoft-com:vml" xmlns:wp14="http://schemas.microsoft.com/office/word/2010/wordprocessingDrawing" xmlns:wp="http://schemas.openxmlformats.org/drawingml/2006/wordprocessingDrawing" xmlns:w10="urn:schemas-microsoft-com:office:word" xmlns:w="http://schemas.openxmlformats.org/wordprocessingml/2006/main" xmlns:w14="http://schemas.microsoft.com/office/word/2010/wordml" xmlns:w15="http://schemas.microsoft.com/office/word/2012/wordml" xmlns:w16cex="http://schemas.microsoft.com/office/word/2018/wordml/cex" xmlns:w16cid="http://schemas.microsoft.com/office/word/2016/wordml/cid" xmlns:w16="http://schemas.microsoft.com/office/word/2018/wordml" xmlns:w16du="http://schemas.microsoft.com/office/word/2023/wordml/word16du" xmlns:w16sdtdh="http://schemas.microsoft.com/office/word/2020/wordml/sdtdatahash" xmlns:w16sdtfl="http://schemas.microsoft.com/office/word/2024/wordml/sdtformatlock" xmlns:w16se="http://schemas.microsoft.com/office/word/2015/wordml/symex" xmlns:wpg="http://schemas.microsoft.com/office/word/2010/wordprocessingGroup" xmlns:wpi="http://schemas.microsoft.com/office/word/2010/wordprocessingInk" xmlns:wne="http://schemas.microsoft.com/office/word/2006/wordml" xmlns:wps="http://schemas.microsoft.com/office/word/2010/wordprocessingShape" mc:Ignorable="w14 w15 w16se w16cid w16 w16cex w16sdtdh w16sdtfl w16du wp14">
   <w:endnote w:type="separator" w:id="-1">
     <w:p>
       <w:r>
@@ -2988,7 +3131,7 @@
 </file>
 
 <file path=word/footer1.xml><?xml version="1.0" encoding="utf-8"?>
-<w:ftr xmlns:wpc="http://schemas.microsoft.com/office/word/2010/wordprocessingCanvas" xmlns:cx="http://schemas.microsoft.com/office/drawing/2014/chartex" xmlns:cx1="http://schemas.microsoft.com/office/drawing/2015/9/8/chartex" xmlns:cx2="http://schemas.microsoft.com/office/drawing/2015/10/21/chartex" xmlns:cx3="http://schemas.microsoft.com/office/drawing/2016/5/9/chartex" xmlns:cx4="http://schemas.microsoft.com/office/drawing/2016/5/10/chartex" xmlns:cx5="http://schemas.microsoft.com/office/drawing/2016/5/11/chartex" xmlns:cx6="http://schemas.microsoft.com/office/drawing/2016/5/12/chartex" xmlns:cx7="http://schemas.microsoft.com/office/drawing/2016/5/13/chartex" xmlns:cx8="http://schemas.microsoft.com/office/drawing/2016/5/14/chartex" xmlns:mc="http://schemas.openxmlformats.org/markup-compatibility/2006" xmlns:aink="http://schemas.microsoft.com/office/drawing/2016/ink" xmlns:am3d="http://schemas.microsoft.com/office/drawing/2017/model3d" xmlns:o="urn:schemas-microsoft-com:office:office" xmlns:oel="http://schemas.microsoft.com/office/2019/extlst" xmlns:r="http://schemas.openxmlformats.org/officeDocument/2006/relationships" xmlns:m="http://schemas.openxmlformats.org/officeDocument/2006/math" xmlns:v="urn:schemas-microsoft-com:vml" xmlns:wp14="http://schemas.microsoft.com/office/word/2010/wordprocessingDrawing" xmlns:wp="http://schemas.openxmlformats.org/drawingml/2006/wordprocessingDrawing" xmlns:w10="urn:schemas-microsoft-com:office:word" xmlns:w="http://schemas.openxmlformats.org/wordprocessingml/2006/main" xmlns:w14="http://schemas.microsoft.com/office/word/2010/wordml" xmlns:w15="http://schemas.microsoft.com/office/word/2012/wordml" xmlns:w16cex="http://schemas.microsoft.com/office/word/2018/wordml/cex" xmlns:w16cid="http://schemas.microsoft.com/office/word/2016/wordml/cid" xmlns:w16="http://schemas.microsoft.com/office/word/2018/wordml" xmlns:w16du="http://schemas.microsoft.com/office/word/2023/wordml/word16du" xmlns:w16sdtdh="http://schemas.microsoft.com/office/word/2020/wordml/sdtdatahash" xmlns:w16se="http://schemas.microsoft.com/office/word/2015/wordml/symex" xmlns:wpg="http://schemas.microsoft.com/office/word/2010/wordprocessingGroup" xmlns:wpi="http://schemas.microsoft.com/office/word/2010/wordprocessingInk" xmlns:wne="http://schemas.microsoft.com/office/word/2006/wordml" xmlns:wps="http://schemas.microsoft.com/office/word/2010/wordprocessingShape" mc:Ignorable="w14 w15 w16se w16cid w16 w16cex w16sdtdh w16du wp14">
+<w:ftr xmlns:wpc="http://schemas.microsoft.com/office/word/2010/wordprocessingCanvas" xmlns:cx="http://schemas.microsoft.com/office/drawing/2014/chartex" xmlns:cx1="http://schemas.microsoft.com/office/drawing/2015/9/8/chartex" xmlns:cx2="http://schemas.microsoft.com/office/drawing/2015/10/21/chartex" xmlns:cx3="http://schemas.microsoft.com/office/drawing/2016/5/9/chartex" xmlns:cx4="http://schemas.microsoft.com/office/drawing/2016/5/10/chartex" xmlns:cx5="http://schemas.microsoft.com/office/drawing/2016/5/11/chartex" xmlns:cx6="http://schemas.microsoft.com/office/drawing/2016/5/12/chartex" xmlns:cx7="http://schemas.microsoft.com/office/drawing/2016/5/13/chartex" xmlns:cx8="http://schemas.microsoft.com/office/drawing/2016/5/14/chartex" xmlns:mc="http://schemas.openxmlformats.org/markup-compatibility/2006" xmlns:aink="http://schemas.microsoft.com/office/drawing/2016/ink" xmlns:am3d="http://schemas.microsoft.com/office/drawing/2017/model3d" xmlns:o="urn:schemas-microsoft-com:office:office" xmlns:oel="http://schemas.microsoft.com/office/2019/extlst" xmlns:r="http://schemas.openxmlformats.org/officeDocument/2006/relationships" xmlns:m="http://schemas.openxmlformats.org/officeDocument/2006/math" xmlns:v="urn:schemas-microsoft-com:vml" xmlns:wp14="http://schemas.microsoft.com/office/word/2010/wordprocessingDrawing" xmlns:wp="http://schemas.openxmlformats.org/drawingml/2006/wordprocessingDrawing" xmlns:w10="urn:schemas-microsoft-com:office:word" xmlns:w="http://schemas.openxmlformats.org/wordprocessingml/2006/main" xmlns:w14="http://schemas.microsoft.com/office/word/2010/wordml" xmlns:w15="http://schemas.microsoft.com/office/word/2012/wordml" xmlns:w16cex="http://schemas.microsoft.com/office/word/2018/wordml/cex" xmlns:w16cid="http://schemas.microsoft.com/office/word/2016/wordml/cid" xmlns:w16="http://schemas.microsoft.com/office/word/2018/wordml" xmlns:w16du="http://schemas.microsoft.com/office/word/2023/wordml/word16du" xmlns:w16sdtdh="http://schemas.microsoft.com/office/word/2020/wordml/sdtdatahash" xmlns:w16sdtfl="http://schemas.microsoft.com/office/word/2024/wordml/sdtformatlock" xmlns:w16se="http://schemas.microsoft.com/office/word/2015/wordml/symex" xmlns:wpg="http://schemas.microsoft.com/office/word/2010/wordprocessingGroup" xmlns:wpi="http://schemas.microsoft.com/office/word/2010/wordprocessingInk" xmlns:wne="http://schemas.microsoft.com/office/word/2006/wordml" xmlns:wps="http://schemas.microsoft.com/office/word/2010/wordprocessingShape" mc:Ignorable="w14 w15 w16se w16cid w16 w16cex w16sdtdh w16sdtfl w16du wp14">
   <w:p>
     <w:pPr>
       <w:pStyle w:val="BodyText"/>
@@ -3257,7 +3400,7 @@
 </file>
 
 <file path=word/footnotes.xml><?xml version="1.0" encoding="utf-8"?>
-<w:footnotes xmlns:wpc="http://schemas.microsoft.com/office/word/2010/wordprocessingCanvas" xmlns:cx="http://schemas.microsoft.com/office/drawing/2014/chartex" xmlns:cx1="http://schemas.microsoft.com/office/drawing/2015/9/8/chartex" xmlns:cx2="http://schemas.microsoft.com/office/drawing/2015/10/21/chartex" xmlns:cx3="http://schemas.microsoft.com/office/drawing/2016/5/9/chartex" xmlns:cx4="http://schemas.microsoft.com/office/drawing/2016/5/10/chartex" xmlns:cx5="http://schemas.microsoft.com/office/drawing/2016/5/11/chartex" xmlns:cx6="http://schemas.microsoft.com/office/drawing/2016/5/12/chartex" xmlns:cx7="http://schemas.microsoft.com/office/drawing/2016/5/13/chartex" xmlns:cx8="http://schemas.microsoft.com/office/drawing/2016/5/14/chartex" xmlns:mc="http://schemas.openxmlformats.org/markup-compatibility/2006" xmlns:aink="http://schemas.microsoft.com/office/drawing/2016/ink" xmlns:am3d="http://schemas.microsoft.com/office/drawing/2017/model3d" xmlns:o="urn:schemas-microsoft-com:office:office" xmlns:oel="http://schemas.microsoft.com/office/2019/extlst" xmlns:r="http://schemas.openxmlformats.org/officeDocument/2006/relationships" xmlns:m="http://schemas.openxmlformats.org/officeDocument/2006/math" xmlns:v="urn:schemas-microsoft-com:vml" xmlns:wp14="http://schemas.microsoft.com/office/word/2010/wordprocessingDrawing" xmlns:wp="http://schemas.openxmlformats.org/drawingml/2006/wordprocessingDrawing" xmlns:w10="urn:schemas-microsoft-com:office:word" xmlns:w="http://schemas.openxmlformats.org/wordprocessingml/2006/main" xmlns:w14="http://schemas.microsoft.com/office/word/2010/wordml" xmlns:w15="http://schemas.microsoft.com/office/word/2012/wordml" xmlns:w16cex="http://schemas.microsoft.com/office/word/2018/wordml/cex" xmlns:w16cid="http://schemas.microsoft.com/office/word/2016/wordml/cid" xmlns:w16="http://schemas.microsoft.com/office/word/2018/wordml" xmlns:w16du="http://schemas.microsoft.com/office/word/2023/wordml/word16du" xmlns:w16sdtdh="http://schemas.microsoft.com/office/word/2020/wordml/sdtdatahash" xmlns:w16se="http://schemas.microsoft.com/office/word/2015/wordml/symex" xmlns:wpg="http://schemas.microsoft.com/office/word/2010/wordprocessingGroup" xmlns:wpi="http://schemas.microsoft.com/office/word/2010/wordprocessingInk" xmlns:wne="http://schemas.microsoft.com/office/word/2006/wordml" xmlns:wps="http://schemas.microsoft.com/office/word/2010/wordprocessingShape" mc:Ignorable="w14 w15 w16se w16cid w16 w16cex w16sdtdh w16du wp14">
+<w:footnotes xmlns:wpc="http://schemas.microsoft.com/office/word/2010/wordprocessingCanvas" xmlns:cx="http://schemas.microsoft.com/office/drawing/2014/chartex" xmlns:cx1="http://schemas.microsoft.com/office/drawing/2015/9/8/chartex" xmlns:cx2="http://schemas.microsoft.com/office/drawing/2015/10/21/chartex" xmlns:cx3="http://schemas.microsoft.com/office/drawing/2016/5/9/chartex" xmlns:cx4="http://schemas.microsoft.com/office/drawing/2016/5/10/chartex" xmlns:cx5="http://schemas.microsoft.com/office/drawing/2016/5/11/chartex" xmlns:cx6="http://schemas.microsoft.com/office/drawing/2016/5/12/chartex" xmlns:cx7="http://schemas.microsoft.com/office/drawing/2016/5/13/chartex" xmlns:cx8="http://schemas.microsoft.com/office/drawing/2016/5/14/chartex" xmlns:mc="http://schemas.openxmlformats.org/markup-compatibility/2006" xmlns:aink="http://schemas.microsoft.com/office/drawing/2016/ink" xmlns:am3d="http://schemas.microsoft.com/office/drawing/2017/model3d" xmlns:o="urn:schemas-microsoft-com:office:office" xmlns:oel="http://schemas.microsoft.com/office/2019/extlst" xmlns:r="http://schemas.openxmlformats.org/officeDocument/2006/relationships" xmlns:m="http://schemas.openxmlformats.org/officeDocument/2006/math" xmlns:v="urn:schemas-microsoft-com:vml" xmlns:wp14="http://schemas.microsoft.com/office/word/2010/wordprocessingDrawing" xmlns:wp="http://schemas.openxmlformats.org/drawingml/2006/wordprocessingDrawing" xmlns:w10="urn:schemas-microsoft-com:office:word" xmlns:w="http://schemas.openxmlformats.org/wordprocessingml/2006/main" xmlns:w14="http://schemas.microsoft.com/office/word/2010/wordml" xmlns:w15="http://schemas.microsoft.com/office/word/2012/wordml" xmlns:w16cex="http://schemas.microsoft.com/office/word/2018/wordml/cex" xmlns:w16cid="http://schemas.microsoft.com/office/word/2016/wordml/cid" xmlns:w16="http://schemas.microsoft.com/office/word/2018/wordml" xmlns:w16du="http://schemas.microsoft.com/office/word/2023/wordml/word16du" xmlns:w16sdtdh="http://schemas.microsoft.com/office/word/2020/wordml/sdtdatahash" xmlns:w16sdtfl="http://schemas.microsoft.com/office/word/2024/wordml/sdtformatlock" xmlns:w16se="http://schemas.microsoft.com/office/word/2015/wordml/symex" xmlns:wpg="http://schemas.microsoft.com/office/word/2010/wordprocessingGroup" xmlns:wpi="http://schemas.microsoft.com/office/word/2010/wordprocessingInk" xmlns:wne="http://schemas.microsoft.com/office/word/2006/wordml" xmlns:wps="http://schemas.microsoft.com/office/word/2010/wordprocessingShape" mc:Ignorable="w14 w15 w16se w16cid w16 w16cex w16sdtdh w16sdtfl w16du wp14">
   <w:footnote w:type="separator" w:id="-1">
     <w:p>
       <w:r>
@@ -3276,10 +3419,10 @@
 </file>
 
 <file path=word/header1.xml><?xml version="1.0" encoding="utf-8"?>
-<w:hdr xmlns:wpc="http://schemas.microsoft.com/office/word/2010/wordprocessingCanvas" xmlns:cx="http://schemas.microsoft.com/office/drawing/2014/chartex" xmlns:cx1="http://schemas.microsoft.com/office/drawing/2015/9/8/chartex" xmlns:cx2="http://schemas.microsoft.com/office/drawing/2015/10/21/chartex" xmlns:cx3="http://schemas.microsoft.com/office/drawing/2016/5/9/chartex" xmlns:cx4="http://schemas.microsoft.com/office/drawing/2016/5/10/chartex" xmlns:cx5="http://schemas.microsoft.com/office/drawing/2016/5/11/chartex" xmlns:cx6="http://schemas.microsoft.com/office/drawing/2016/5/12/chartex" xmlns:cx7="http://schemas.microsoft.com/office/drawing/2016/5/13/chartex" xmlns:cx8="http://schemas.microsoft.com/office/drawing/2016/5/14/chartex" xmlns:mc="http://schemas.openxmlformats.org/markup-compatibility/2006" xmlns:aink="http://schemas.microsoft.com/office/drawing/2016/ink" xmlns:am3d="http://schemas.microsoft.com/office/drawing/2017/model3d" xmlns:o="urn:schemas-microsoft-com:office:office" xmlns:oel="http://schemas.microsoft.com/office/2019/extlst" xmlns:r="http://schemas.openxmlformats.org/officeDocument/2006/relationships" xmlns:m="http://schemas.openxmlformats.org/officeDocument/2006/math" xmlns:v="urn:schemas-microsoft-com:vml" xmlns:wp14="http://schemas.microsoft.com/office/word/2010/wordprocessingDrawing" xmlns:wp="http://schemas.openxmlformats.org/drawingml/2006/wordprocessingDrawing" xmlns:w10="urn:schemas-microsoft-com:office:word" xmlns:w="http://schemas.openxmlformats.org/wordprocessingml/2006/main" xmlns:w14="http://schemas.microsoft.com/office/word/2010/wordml" xmlns:w15="http://schemas.microsoft.com/office/word/2012/wordml" xmlns:w16cex="http://schemas.microsoft.com/office/word/2018/wordml/cex" xmlns:w16cid="http://schemas.microsoft.com/office/word/2016/wordml/cid" xmlns:w16="http://schemas.microsoft.com/office/word/2018/wordml" xmlns:w16du="http://schemas.microsoft.com/office/word/2023/wordml/word16du" xmlns:w16sdtdh="http://schemas.microsoft.com/office/word/2020/wordml/sdtdatahash" xmlns:w16se="http://schemas.microsoft.com/office/word/2015/wordml/symex" xmlns:wpg="http://schemas.microsoft.com/office/word/2010/wordprocessingGroup" xmlns:wpi="http://schemas.microsoft.com/office/word/2010/wordprocessingInk" xmlns:wne="http://schemas.microsoft.com/office/word/2006/wordml" xmlns:wps="http://schemas.microsoft.com/office/word/2010/wordprocessingShape" mc:Ignorable="w14 w15 w16se w16cid w16 w16cex w16sdtdh w16du wp14">
+<w:hdr xmlns:wpc="http://schemas.microsoft.com/office/word/2010/wordprocessingCanvas" xmlns:cx="http://schemas.microsoft.com/office/drawing/2014/chartex" xmlns:cx1="http://schemas.microsoft.com/office/drawing/2015/9/8/chartex" xmlns:cx2="http://schemas.microsoft.com/office/drawing/2015/10/21/chartex" xmlns:cx3="http://schemas.microsoft.com/office/drawing/2016/5/9/chartex" xmlns:cx4="http://schemas.microsoft.com/office/drawing/2016/5/10/chartex" xmlns:cx5="http://schemas.microsoft.com/office/drawing/2016/5/11/chartex" xmlns:cx6="http://schemas.microsoft.com/office/drawing/2016/5/12/chartex" xmlns:cx7="http://schemas.microsoft.com/office/drawing/2016/5/13/chartex" xmlns:cx8="http://schemas.microsoft.com/office/drawing/2016/5/14/chartex" xmlns:mc="http://schemas.openxmlformats.org/markup-compatibility/2006" xmlns:aink="http://schemas.microsoft.com/office/drawing/2016/ink" xmlns:am3d="http://schemas.microsoft.com/office/drawing/2017/model3d" xmlns:o="urn:schemas-microsoft-com:office:office" xmlns:oel="http://schemas.microsoft.com/office/2019/extlst" xmlns:r="http://schemas.openxmlformats.org/officeDocument/2006/relationships" xmlns:m="http://schemas.openxmlformats.org/officeDocument/2006/math" xmlns:v="urn:schemas-microsoft-com:vml" xmlns:wp14="http://schemas.microsoft.com/office/word/2010/wordprocessingDrawing" xmlns:wp="http://schemas.openxmlformats.org/drawingml/2006/wordprocessingDrawing" xmlns:w10="urn:schemas-microsoft-com:office:word" xmlns:w="http://schemas.openxmlformats.org/wordprocessingml/2006/main" xmlns:w14="http://schemas.microsoft.com/office/word/2010/wordml" xmlns:w15="http://schemas.microsoft.com/office/word/2012/wordml" xmlns:w16cex="http://schemas.microsoft.com/office/word/2018/wordml/cex" xmlns:w16cid="http://schemas.microsoft.com/office/word/2016/wordml/cid" xmlns:w16="http://schemas.microsoft.com/office/word/2018/wordml" xmlns:w16du="http://schemas.microsoft.com/office/word/2023/wordml/word16du" xmlns:w16sdtdh="http://schemas.microsoft.com/office/word/2020/wordml/sdtdatahash" xmlns:w16sdtfl="http://schemas.microsoft.com/office/word/2024/wordml/sdtformatlock" xmlns:w16se="http://schemas.microsoft.com/office/word/2015/wordml/symex" xmlns:wpg="http://schemas.microsoft.com/office/word/2010/wordprocessingGroup" xmlns:wpi="http://schemas.microsoft.com/office/word/2010/wordprocessingInk" xmlns:wne="http://schemas.microsoft.com/office/word/2006/wordml" xmlns:wps="http://schemas.microsoft.com/office/word/2010/wordprocessingShape" mc:Ignorable="w14 w15 w16se w16cid w16 w16cex w16sdtdh w16sdtfl w16du wp14">
   <w:tbl>
     <w:tblPr>
-      <w:tblW w:w="0" w:type="auto"/>
+      <w:tblW w:w="10339" w:type="dxa"/>
       <w:jc w:val="center"/>
       <w:tblBorders>
         <w:top w:val="single" w:sz="4" w:space="0" w:color="000000"/>
@@ -3297,9 +3440,9 @@
       <w:tblLook w:val="01E0" w:firstRow="1" w:lastRow="1" w:firstColumn="1" w:lastColumn="1" w:noHBand="0" w:noVBand="0"/>
     </w:tblPr>
     <w:tblGrid>
-      <w:gridCol w:w="2247"/>
-      <w:gridCol w:w="6472"/>
-      <w:gridCol w:w="1473"/>
+      <w:gridCol w:w="2394"/>
+      <w:gridCol w:w="5965"/>
+      <w:gridCol w:w="1980"/>
     </w:tblGrid>
     <w:tr>
       <w:trPr>
@@ -3308,7 +3451,7 @@
       </w:trPr>
       <w:tc>
         <w:tcPr>
-          <w:tcW w:w="2247" w:type="dxa"/>
+          <w:tcW w:w="2394" w:type="dxa"/>
           <w:vMerge w:val="restart"/>
         </w:tcPr>
         <w:p>
@@ -3373,7 +3516,7 @@
       </w:tc>
       <w:tc>
         <w:tcPr>
-          <w:tcW w:w="6472" w:type="dxa"/>
+          <w:tcW w:w="5965" w:type="dxa"/>
         </w:tcPr>
         <w:p>
           <w:pPr>
@@ -3393,7 +3536,7 @@
               <w:color w:val="FF0000"/>
               <w:sz w:val="26"/>
             </w:rPr>
-            <w:t xml:space="preserve">     </w:t>
+            <w:t xml:space="preserve">   </w:t>
           </w:r>
           <w:r>
             <w:rPr>
@@ -3427,7 +3570,7 @@
       </w:tc>
       <w:tc>
         <w:tcPr>
-          <w:tcW w:w="1473" w:type="dxa"/>
+          <w:tcW w:w="1980" w:type="dxa"/>
           <w:vMerge w:val="restart"/>
         </w:tcPr>
         <w:p>
@@ -3448,26 +3591,6 @@
               <w:sz w:val="26"/>
             </w:rPr>
           </w:pPr>
-          <w:r>
-            <w:rPr>
-              <w:sz w:val="26"/>
-            </w:rPr>
-            <w:t>Page</w:t>
-          </w:r>
-          <w:r>
-            <w:rPr>
-              <w:spacing w:val="1"/>
-              <w:sz w:val="26"/>
-            </w:rPr>
-            <w:t xml:space="preserve"> </w:t>
-          </w:r>
-          <w:r>
-            <w:rPr>
-              <w:b/>
-              <w:sz w:val="26"/>
-            </w:rPr>
-            <w:t xml:space="preserve">1 </w:t>
-          </w:r>
         </w:p>
       </w:tc>
     </w:tr>
@@ -3478,7 +3601,7 @@
       </w:trPr>
       <w:tc>
         <w:tcPr>
-          <w:tcW w:w="2247" w:type="dxa"/>
+          <w:tcW w:w="2394" w:type="dxa"/>
           <w:vMerge/>
           <w:tcBorders>
             <w:top w:val="nil"/>
@@ -3495,7 +3618,7 @@
       </w:tc>
       <w:tc>
         <w:tcPr>
-          <w:tcW w:w="6472" w:type="dxa"/>
+          <w:tcW w:w="5965" w:type="dxa"/>
         </w:tcPr>
         <w:p>
           <w:pPr>
@@ -3571,7 +3694,7 @@
       </w:tc>
       <w:tc>
         <w:tcPr>
-          <w:tcW w:w="1473" w:type="dxa"/>
+          <w:tcW w:w="1980" w:type="dxa"/>
           <w:vMerge/>
           <w:tcBorders>
             <w:top w:val="nil"/>
@@ -3597,7 +3720,7 @@
 </file>
 
 <file path=word/numbering.xml><?xml version="1.0" encoding="utf-8"?>
-<w:numbering xmlns:wpc="http://schemas.microsoft.com/office/word/2010/wordprocessingCanvas" xmlns:cx="http://schemas.microsoft.com/office/drawing/2014/chartex" xmlns:cx1="http://schemas.microsoft.com/office/drawing/2015/9/8/chartex" xmlns:cx2="http://schemas.microsoft.com/office/drawing/2015/10/21/chartex" xmlns:cx3="http://schemas.microsoft.com/office/drawing/2016/5/9/chartex" xmlns:cx4="http://schemas.microsoft.com/office/drawing/2016/5/10/chartex" xmlns:cx5="http://schemas.microsoft.com/office/drawing/2016/5/11/chartex" xmlns:cx6="http://schemas.microsoft.com/office/drawing/2016/5/12/chartex" xmlns:cx7="http://schemas.microsoft.com/office/drawing/2016/5/13/chartex" xmlns:cx8="http://schemas.microsoft.com/office/drawing/2016/5/14/chartex" xmlns:mc="http://schemas.openxmlformats.org/markup-compatibility/2006" xmlns:aink="http://schemas.microsoft.com/office/drawing/2016/ink" xmlns:am3d="http://schemas.microsoft.com/office/drawing/2017/model3d" xmlns:o="urn:schemas-microsoft-com:office:office" xmlns:oel="http://schemas.microsoft.com/office/2019/extlst" xmlns:r="http://schemas.openxmlformats.org/officeDocument/2006/relationships" xmlns:m="http://schemas.openxmlformats.org/officeDocument/2006/math" xmlns:v="urn:schemas-microsoft-com:vml" xmlns:wp14="http://schemas.microsoft.com/office/word/2010/wordprocessingDrawing" xmlns:wp="http://schemas.openxmlformats.org/drawingml/2006/wordprocessingDrawing" xmlns:w10="urn:schemas-microsoft-com:office:word" xmlns:w="http://schemas.openxmlformats.org/wordprocessingml/2006/main" xmlns:w14="http://schemas.microsoft.com/office/word/2010/wordml" xmlns:w15="http://schemas.microsoft.com/office/word/2012/wordml" xmlns:w16cex="http://schemas.microsoft.com/office/word/2018/wordml/cex" xmlns:w16cid="http://schemas.microsoft.com/office/word/2016/wordml/cid" xmlns:w16="http://schemas.microsoft.com/office/word/2018/wordml" xmlns:w16du="http://schemas.microsoft.com/office/word/2023/wordml/word16du" xmlns:w16sdtdh="http://schemas.microsoft.com/office/word/2020/wordml/sdtdatahash" xmlns:w16se="http://schemas.microsoft.com/office/word/2015/wordml/symex" xmlns:wpg="http://schemas.microsoft.com/office/word/2010/wordprocessingGroup" xmlns:wpi="http://schemas.microsoft.com/office/word/2010/wordprocessingInk" xmlns:wne="http://schemas.microsoft.com/office/word/2006/wordml" xmlns:wps="http://schemas.microsoft.com/office/word/2010/wordprocessingShape" mc:Ignorable="w14 w15 w16se w16cid w16 w16cex w16sdtdh w16du wp14">
+<w:numbering xmlns:wpc="http://schemas.microsoft.com/office/word/2010/wordprocessingCanvas" xmlns:cx="http://schemas.microsoft.com/office/drawing/2014/chartex" xmlns:cx1="http://schemas.microsoft.com/office/drawing/2015/9/8/chartex" xmlns:cx2="http://schemas.microsoft.com/office/drawing/2015/10/21/chartex" xmlns:cx3="http://schemas.microsoft.com/office/drawing/2016/5/9/chartex" xmlns:cx4="http://schemas.microsoft.com/office/drawing/2016/5/10/chartex" xmlns:cx5="http://schemas.microsoft.com/office/drawing/2016/5/11/chartex" xmlns:cx6="http://schemas.microsoft.com/office/drawing/2016/5/12/chartex" xmlns:cx7="http://schemas.microsoft.com/office/drawing/2016/5/13/chartex" xmlns:cx8="http://schemas.microsoft.com/office/drawing/2016/5/14/chartex" xmlns:mc="http://schemas.openxmlformats.org/markup-compatibility/2006" xmlns:aink="http://schemas.microsoft.com/office/drawing/2016/ink" xmlns:am3d="http://schemas.microsoft.com/office/drawing/2017/model3d" xmlns:o="urn:schemas-microsoft-com:office:office" xmlns:oel="http://schemas.microsoft.com/office/2019/extlst" xmlns:r="http://schemas.openxmlformats.org/officeDocument/2006/relationships" xmlns:m="http://schemas.openxmlformats.org/officeDocument/2006/math" xmlns:v="urn:schemas-microsoft-com:vml" xmlns:wp14="http://schemas.microsoft.com/office/word/2010/wordprocessingDrawing" xmlns:wp="http://schemas.openxmlformats.org/drawingml/2006/wordprocessingDrawing" xmlns:w10="urn:schemas-microsoft-com:office:word" xmlns:w="http://schemas.openxmlformats.org/wordprocessingml/2006/main" xmlns:w14="http://schemas.microsoft.com/office/word/2010/wordml" xmlns:w15="http://schemas.microsoft.com/office/word/2012/wordml" xmlns:w16cex="http://schemas.microsoft.com/office/word/2018/wordml/cex" xmlns:w16cid="http://schemas.microsoft.com/office/word/2016/wordml/cid" xmlns:w16="http://schemas.microsoft.com/office/word/2018/wordml" xmlns:w16du="http://schemas.microsoft.com/office/word/2023/wordml/word16du" xmlns:w16sdtdh="http://schemas.microsoft.com/office/word/2020/wordml/sdtdatahash" xmlns:w16sdtfl="http://schemas.microsoft.com/office/word/2024/wordml/sdtformatlock" xmlns:w16se="http://schemas.microsoft.com/office/word/2015/wordml/symex" xmlns:wpg="http://schemas.microsoft.com/office/word/2010/wordprocessingGroup" xmlns:wpi="http://schemas.microsoft.com/office/word/2010/wordprocessingInk" xmlns:wne="http://schemas.microsoft.com/office/word/2006/wordml" xmlns:wps="http://schemas.microsoft.com/office/word/2010/wordprocessingShape" mc:Ignorable="w14 w15 w16se w16cid w16 w16cex w16sdtdh w16sdtfl w16du wp14">
   <w:abstractNum w:abstractNumId="0" w15:restartNumberingAfterBreak="0">
     <w:nsid w:val="295600FB"/>
     <w:multiLevelType w:val="hybridMultilevel"/>
@@ -4078,7 +4201,7 @@
 </file>
 
 <file path=word/styles.xml><?xml version="1.0" encoding="utf-8"?>
-<w:styles xmlns:mc="http://schemas.openxmlformats.org/markup-compatibility/2006" xmlns:r="http://schemas.openxmlformats.org/officeDocument/2006/relationships" xmlns:w="http://schemas.openxmlformats.org/wordprocessingml/2006/main" xmlns:w14="http://schemas.microsoft.com/office/word/2010/wordml" xmlns:w15="http://schemas.microsoft.com/office/word/2012/wordml" xmlns:w16cex="http://schemas.microsoft.com/office/word/2018/wordml/cex" xmlns:w16cid="http://schemas.microsoft.com/office/word/2016/wordml/cid" xmlns:w16="http://schemas.microsoft.com/office/word/2018/wordml" xmlns:w16du="http://schemas.microsoft.com/office/word/2023/wordml/word16du" xmlns:w16sdtdh="http://schemas.microsoft.com/office/word/2020/wordml/sdtdatahash" xmlns:w16se="http://schemas.microsoft.com/office/word/2015/wordml/symex" mc:Ignorable="w14 w15 w16se w16cid w16 w16cex w16sdtdh w16du">
+<w:styles xmlns:mc="http://schemas.openxmlformats.org/markup-compatibility/2006" xmlns:r="http://schemas.openxmlformats.org/officeDocument/2006/relationships" xmlns:w="http://schemas.openxmlformats.org/wordprocessingml/2006/main" xmlns:w14="http://schemas.microsoft.com/office/word/2010/wordml" xmlns:w15="http://schemas.microsoft.com/office/word/2012/wordml" xmlns:w16cex="http://schemas.microsoft.com/office/word/2018/wordml/cex" xmlns:w16cid="http://schemas.microsoft.com/office/word/2016/wordml/cid" xmlns:w16="http://schemas.microsoft.com/office/word/2018/wordml" xmlns:w16du="http://schemas.microsoft.com/office/word/2023/wordml/word16du" xmlns:w16sdtdh="http://schemas.microsoft.com/office/word/2020/wordml/sdtdatahash" xmlns:w16sdtfl="http://schemas.microsoft.com/office/word/2024/wordml/sdtformatlock" xmlns:w16se="http://schemas.microsoft.com/office/word/2015/wordml/symex" mc:Ignorable="w14 w15 w16se w16cid w16 w16cex w16sdtdh w16sdtfl w16du">
   <w:docDefaults>
     <w:rPrDefault>
       <w:rPr>

</xml_diff>